<commit_message>
Updated instructions for Windows users after testing on Windows machine
</commit_message>
<xml_diff>
--- a/SeleniumSetupforWindows.docx
+++ b/SeleniumSetupforWindows.docx
@@ -1,6 +1,6 @@
 
 <file path=word/document.xml><?xml version="1.0" encoding="utf-8"?>
-<w:document xmlns:wpc="http://schemas.microsoft.com/office/word/2010/wordprocessingCanvas" xmlns:mo="http://schemas.microsoft.com/office/mac/office/2008/main" xmlns:mc="http://schemas.openxmlformats.org/markup-compatibility/2006" xmlns:mv="urn:schemas-microsoft-com:mac:vml" xmlns:o="urn:schemas-microsoft-com:office:office" xmlns:r="http://schemas.openxmlformats.org/officeDocument/2006/relationships" xmlns:m="http://schemas.openxmlformats.org/officeDocument/2006/math" xmlns:v="urn:schemas-microsoft-com:vml" xmlns:wp14="http://schemas.microsoft.com/office/word/2010/wordprocessingDrawing" xmlns:wp="http://schemas.openxmlformats.org/drawingml/2006/wordprocessingDrawing" xmlns:w10="urn:schemas-microsoft-com:office:word" xmlns:w="http://schemas.openxmlformats.org/wordprocessingml/2006/main" xmlns:w14="http://schemas.microsoft.com/office/word/2010/wordml" xmlns:w15="http://schemas.microsoft.com/office/word/2012/wordml" xmlns:wpg="http://schemas.microsoft.com/office/word/2010/wordprocessingGroup" xmlns:wpi="http://schemas.microsoft.com/office/word/2010/wordprocessingInk" xmlns:wne="http://schemas.microsoft.com/office/word/2006/wordml" xmlns:wps="http://schemas.microsoft.com/office/word/2010/wordprocessingShape" mc:Ignorable="w14 w15 wp14">
+<w:document xmlns:wpc="http://schemas.microsoft.com/office/word/2010/wordprocessingCanvas" xmlns:mc="http://schemas.openxmlformats.org/markup-compatibility/2006" xmlns:o="urn:schemas-microsoft-com:office:office" xmlns:r="http://schemas.openxmlformats.org/officeDocument/2006/relationships" xmlns:m="http://schemas.openxmlformats.org/officeDocument/2006/math" xmlns:v="urn:schemas-microsoft-com:vml" xmlns:wp14="http://schemas.microsoft.com/office/word/2010/wordprocessingDrawing" xmlns:wp="http://schemas.openxmlformats.org/drawingml/2006/wordprocessingDrawing" xmlns:w10="urn:schemas-microsoft-com:office:word" xmlns:w="http://schemas.openxmlformats.org/wordprocessingml/2006/main" xmlns:w14="http://schemas.microsoft.com/office/word/2010/wordml" xmlns:wpg="http://schemas.microsoft.com/office/word/2010/wordprocessingGroup" xmlns:wpi="http://schemas.microsoft.com/office/word/2010/wordprocessingInk" xmlns:wne="http://schemas.microsoft.com/office/word/2006/wordml" xmlns:wps="http://schemas.microsoft.com/office/word/2010/wordprocessingShape" mc:Ignorable="w14 wp14">
   <w:body>
     <w:p>
       <w:pPr>
@@ -24,17 +24,7 @@
           <w:b/>
           <w:u w:val="single"/>
         </w:rPr>
-        <w:t>etup Selenium for Windo</w:t>
-      </w:r>
-      <w:bookmarkStart w:id="0" w:name="_GoBack"/>
-      <w:bookmarkEnd w:id="0"/>
-      <w:r>
-        <w:rPr>
-          <w:rFonts w:ascii="Arial" w:hAnsi="Arial" w:cs="Arial"/>
-          <w:b/>
-          <w:u w:val="single"/>
-        </w:rPr>
-        <w:t>ws</w:t>
+        <w:t>etup Selenium for Windows</w:t>
       </w:r>
       <w:r>
         <w:rPr>
@@ -127,25 +117,7 @@
           <w:sz w:val="24"/>
           <w:szCs w:val="24"/>
         </w:rPr>
-        <w:t xml:space="preserve">Right mouse </w:t>
-      </w:r>
-      <w:proofErr w:type="gramStart"/>
-      <w:r>
-        <w:rPr>
-          <w:rFonts w:ascii="Arial" w:hAnsi="Arial" w:cs="Arial"/>
-          <w:sz w:val="24"/>
-          <w:szCs w:val="24"/>
-        </w:rPr>
-        <w:t>click</w:t>
-      </w:r>
-      <w:proofErr w:type="gramEnd"/>
-      <w:r>
-        <w:rPr>
-          <w:rFonts w:ascii="Arial" w:hAnsi="Arial" w:cs="Arial"/>
-          <w:sz w:val="24"/>
-          <w:szCs w:val="24"/>
-        </w:rPr>
-        <w:t xml:space="preserve"> on My Computer /Select Advanced System Settings/Select Environment Variables/Select New System Variable</w:t>
+        <w:t>Right mouse click on My Computer /Select Advanced System Settings/Select Environment Variables/Select New System Variable</w:t>
       </w:r>
     </w:p>
     <w:p>
@@ -274,23 +246,13 @@
           <w:szCs w:val="24"/>
         </w:rPr>
       </w:pPr>
-      <w:proofErr w:type="gramStart"/>
-      <w:r>
-        <w:rPr>
-          <w:rFonts w:ascii="Arial" w:hAnsi="Arial" w:cs="Arial"/>
-          <w:sz w:val="24"/>
-          <w:szCs w:val="24"/>
-        </w:rPr>
-        <w:t>;%</w:t>
-      </w:r>
-      <w:proofErr w:type="gramEnd"/>
-      <w:r>
-        <w:rPr>
-          <w:rFonts w:ascii="Arial" w:hAnsi="Arial" w:cs="Arial"/>
-          <w:sz w:val="24"/>
-          <w:szCs w:val="24"/>
-        </w:rPr>
-        <w:t>JAVA_HOME%\bin</w:t>
+      <w:r>
+        <w:rPr>
+          <w:rFonts w:ascii="Arial" w:hAnsi="Arial" w:cs="Arial"/>
+          <w:sz w:val="24"/>
+          <w:szCs w:val="24"/>
+        </w:rPr>
+        <w:t>;%JAVA_HOME%\bin</w:t>
       </w:r>
     </w:p>
     <w:p>
@@ -346,6 +308,16 @@
         </w:rPr>
         <w:t>DOWNLOAD Eclipse IDE for Java Developers</w:t>
       </w:r>
+      <w:r>
+        <w:rPr>
+          <w:rFonts w:ascii="Arial" w:hAnsi="Arial" w:cs="Arial"/>
+          <w:b/>
+          <w:bCs/>
+          <w:sz w:val="24"/>
+          <w:szCs w:val="24"/>
+        </w:rPr>
+        <w:t xml:space="preserve"> or Java EE Developers</w:t>
+      </w:r>
     </w:p>
     <w:p>
       <w:pPr>
@@ -371,25 +343,7 @@
           <w:sz w:val="24"/>
           <w:szCs w:val="24"/>
         </w:rPr>
-        <w:t xml:space="preserve">64 bit if you have a </w:t>
-      </w:r>
-      <w:proofErr w:type="gramStart"/>
-      <w:r>
-        <w:rPr>
-          <w:rFonts w:ascii="Arial" w:hAnsi="Arial" w:cs="Arial"/>
-          <w:sz w:val="24"/>
-          <w:szCs w:val="24"/>
-        </w:rPr>
-        <w:t>64 bit</w:t>
-      </w:r>
-      <w:proofErr w:type="gramEnd"/>
-      <w:r>
-        <w:rPr>
-          <w:rFonts w:ascii="Arial" w:hAnsi="Arial" w:cs="Arial"/>
-          <w:sz w:val="24"/>
-          <w:szCs w:val="24"/>
-        </w:rPr>
-        <w:t xml:space="preserve"> machine</w:t>
+        <w:t>64 bit if you have a 64 bit machine</w:t>
       </w:r>
     </w:p>
     <w:p>
@@ -402,7 +356,7 @@
           <w:szCs w:val="24"/>
         </w:rPr>
       </w:pPr>
-      <w:hyperlink r:id="rId7" w:history="1">
+      <w:hyperlink r:id="rId8" w:history="1">
         <w:r>
           <w:rPr>
             <w:rStyle w:val="Hyperlink"/>
@@ -432,7 +386,7 @@
         </w:rPr>
         <w:t xml:space="preserve">Download the VZFL project zip file from the clone or download link </w:t>
       </w:r>
-      <w:hyperlink r:id="rId8" w:history="1">
+      <w:hyperlink r:id="rId9" w:history="1">
         <w:r>
           <w:rPr>
             <w:rStyle w:val="Hyperlink"/>
@@ -663,7 +617,7 @@
         </w:rPr>
         <w:t>” and type “</w:t>
       </w:r>
-      <w:hyperlink r:id="rId9" w:history="1">
+      <w:hyperlink r:id="rId10" w:history="1">
         <w:r>
           <w:rPr>
             <w:rStyle w:val="s3"/>
@@ -791,19 +745,88 @@
           <w:sz w:val="24"/>
           <w:szCs w:val="24"/>
         </w:rPr>
-        <w:t>Go to Eclipse and right mouse click on project&gt;Select Build Path&gt;Select Configure Build Path&gt;Select Add External JARs&gt;</w:t>
-      </w:r>
-    </w:p>
-    <w:p>
-      <w:pPr>
-        <w:pStyle w:val="p2"/>
-        <w:ind w:left="360"/>
-        <w:rPr>
-          <w:rFonts w:ascii="Arial" w:hAnsi="Arial" w:cs="Arial"/>
-          <w:sz w:val="24"/>
-          <w:szCs w:val="24"/>
-        </w:rPr>
-      </w:pPr>
+        <w:t>Go to Eclipse and right mouse click on project&gt;Select Build Path&gt;Select Configure Build Path&gt;</w:t>
+      </w:r>
+      <w:r>
+        <w:rPr>
+          <w:rFonts w:ascii="Arial" w:hAnsi="Arial" w:cs="Arial"/>
+          <w:sz w:val="24"/>
+          <w:szCs w:val="24"/>
+        </w:rPr>
+        <w:t xml:space="preserve">Libraries&gt;Shift Select all jars with </w:t>
+      </w:r>
+      <w:r>
+        <w:rPr>
+          <w:rFonts w:ascii="Arial" w:hAnsi="Arial" w:cs="Arial"/>
+          <w:sz w:val="24"/>
+          <w:szCs w:val="24"/>
+        </w:rPr>
+        <w:t>red Xs</w:t>
+      </w:r>
+      <w:r>
+        <w:rPr>
+          <w:rFonts w:ascii="Arial" w:hAnsi="Arial" w:cs="Arial"/>
+          <w:sz w:val="24"/>
+          <w:szCs w:val="24"/>
+        </w:rPr>
+        <w:t xml:space="preserve"> and delete them</w:t>
+      </w:r>
+      <w:r>
+        <w:rPr>
+          <w:rFonts w:ascii="Arial" w:hAnsi="Arial" w:cs="Arial"/>
+          <w:sz w:val="24"/>
+          <w:szCs w:val="24"/>
+        </w:rPr>
+        <w:t>;</w:t>
+      </w:r>
+    </w:p>
+    <w:p>
+      <w:pPr>
+        <w:pStyle w:val="p1"/>
+        <w:ind w:left="360"/>
+        <w:rPr>
+          <w:rFonts w:ascii="Arial" w:hAnsi="Arial" w:cs="Arial"/>
+          <w:sz w:val="24"/>
+          <w:szCs w:val="24"/>
+        </w:rPr>
+      </w:pPr>
+      <w:r>
+        <w:rPr>
+          <w:rFonts w:ascii="Arial" w:hAnsi="Arial" w:cs="Arial"/>
+          <w:sz w:val="24"/>
+          <w:szCs w:val="24"/>
+        </w:rPr>
+        <w:t>Do not delete JRE system library and TestNG</w:t>
+      </w:r>
+      <w:bookmarkStart w:id="0" w:name="_GoBack"/>
+      <w:bookmarkEnd w:id="0"/>
+    </w:p>
+    <w:p>
+      <w:pPr>
+        <w:pStyle w:val="p1"/>
+        <w:ind w:left="360"/>
+        <w:rPr>
+          <w:rFonts w:ascii="Arial" w:hAnsi="Arial" w:cs="Arial"/>
+          <w:sz w:val="24"/>
+          <w:szCs w:val="24"/>
+        </w:rPr>
+      </w:pPr>
+      <w:r>
+        <w:rPr>
+          <w:rFonts w:ascii="Arial" w:hAnsi="Arial" w:cs="Arial"/>
+          <w:sz w:val="24"/>
+          <w:szCs w:val="24"/>
+        </w:rPr>
+        <w:t xml:space="preserve">Then </w:t>
+      </w:r>
+      <w:r>
+        <w:rPr>
+          <w:rFonts w:ascii="Arial" w:hAnsi="Arial" w:cs="Arial"/>
+          <w:sz w:val="24"/>
+          <w:szCs w:val="24"/>
+        </w:rPr>
+        <w:t>Select Add External JARs&gt;</w:t>
+      </w:r>
       <w:r>
         <w:rPr>
           <w:rFonts w:ascii="Arial" w:hAnsi="Arial" w:cs="Arial"/>
@@ -892,7 +915,6 @@
           <w:sz w:val="24"/>
           <w:szCs w:val="24"/>
         </w:rPr>
-        <w:lastRenderedPageBreak/>
         <w:t>EDIT ALL MAC FOLDER PATHS TO WINDOWS PATHS</w:t>
       </w:r>
     </w:p>
@@ -971,6 +993,14 @@
           <w:sz w:val="24"/>
           <w:szCs w:val="24"/>
         </w:rPr>
+        <w:t xml:space="preserve">Under base folder &gt; </w:t>
+      </w:r>
+      <w:r>
+        <w:rPr>
+          <w:rFonts w:ascii="Arial" w:hAnsi="Arial" w:cs="Arial"/>
+          <w:sz w:val="24"/>
+          <w:szCs w:val="24"/>
+        </w:rPr>
         <w:t>Edit TestBase.java</w:t>
       </w:r>
       <w:r>
@@ -1263,23 +1293,7 @@
           <w:rFonts w:ascii="Arial" w:hAnsi="Arial" w:cs="Arial"/>
           <w:color w:val="4E9072"/>
         </w:rPr>
-        <w:t>"</w:t>
-      </w:r>
-      <w:proofErr w:type="gramStart"/>
-      <w:r>
-        <w:rPr>
-          <w:rFonts w:ascii="Arial" w:hAnsi="Arial" w:cs="Arial"/>
-          <w:color w:val="4E9072"/>
-        </w:rPr>
-        <w:t>webdriver.gecko</w:t>
-      </w:r>
-      <w:proofErr w:type="gramEnd"/>
-      <w:r>
-        <w:rPr>
-          <w:rFonts w:ascii="Arial" w:hAnsi="Arial" w:cs="Arial"/>
-          <w:color w:val="4E9072"/>
-        </w:rPr>
-        <w:t>.driver"</w:t>
+        <w:t>"webdriver.gecko.driver"</w:t>
       </w:r>
       <w:r>
         <w:rPr>
@@ -1315,11 +1329,207 @@
           <w:rFonts w:ascii="Arial" w:hAnsi="Arial" w:cs="Arial"/>
           <w:color w:val="4E9072"/>
         </w:rPr>
+        <w:t xml:space="preserve">//For Windows -comment out if using for </w:t>
+      </w:r>
+      <w:r>
+        <w:rPr>
+          <w:rFonts w:ascii="Arial" w:hAnsi="Arial" w:cs="Arial"/>
+          <w:color w:val="4E9072"/>
+        </w:rPr>
+        <w:t>mac</w:t>
+      </w:r>
+    </w:p>
+    <w:p>
+      <w:pPr>
+        <w:rPr>
+          <w:rFonts w:ascii="Arial" w:hAnsi="Arial" w:cs="Arial"/>
+          <w:color w:val="4E9072"/>
+        </w:rPr>
+      </w:pPr>
+      <w:r>
+        <w:rPr>
+          <w:rFonts w:ascii="Arial" w:hAnsi="Arial" w:cs="Arial"/>
+          <w:color w:val="4E9072"/>
+        </w:rPr>
+        <w:t>System.setProperty("webdriver.gecko.driver","C:\\EclipseProjects\\FamilyLocator\\</w:t>
+      </w:r>
+      <w:r>
+        <w:rPr>
+          <w:rFonts w:ascii="Arial" w:hAnsi="Arial" w:cs="Arial"/>
+          <w:color w:val="4E9072"/>
+        </w:rPr>
+        <w:t>lib</w:t>
+      </w:r>
+      <w:r>
+        <w:rPr>
+          <w:rFonts w:ascii="Arial" w:hAnsi="Arial" w:cs="Arial"/>
+          <w:color w:val="4E9072"/>
+        </w:rPr>
+        <w:t>\\</w:t>
+      </w:r>
+      <w:r>
+        <w:rPr>
+          <w:rFonts w:ascii="Arial" w:hAnsi="Arial" w:cs="Arial"/>
+          <w:color w:val="4E9072"/>
+        </w:rPr>
+        <w:t>geckodriver</w:t>
+      </w:r>
+      <w:r>
+        <w:rPr>
+          <w:rFonts w:ascii="Arial" w:hAnsi="Arial" w:cs="Arial"/>
+          <w:color w:val="4E9072"/>
+        </w:rPr>
+        <w:t>\\</w:t>
+      </w:r>
+      <w:r>
+        <w:rPr>
+          <w:rFonts w:ascii="Arial" w:hAnsi="Arial" w:cs="Arial"/>
+          <w:color w:val="4E9072"/>
+        </w:rPr>
+        <w:t>geckodrive</w:t>
+      </w:r>
+      <w:r>
+        <w:rPr>
+          <w:rFonts w:ascii="Arial" w:hAnsi="Arial" w:cs="Arial"/>
+          <w:color w:val="4E9072"/>
+        </w:rPr>
+        <w:t>r.exe</w:t>
+      </w:r>
+      <w:r>
+        <w:rPr>
+          <w:rFonts w:ascii="Arial" w:hAnsi="Arial" w:cs="Arial"/>
+          <w:color w:val="4E9072"/>
+        </w:rPr>
+        <w:t>");</w:t>
+      </w:r>
+    </w:p>
+    <w:p>
+      <w:pPr>
+        <w:rPr>
+          <w:rFonts w:ascii="Arial" w:hAnsi="Arial" w:cs="Arial"/>
+        </w:rPr>
+      </w:pPr>
+      <w:r>
+        <w:rPr>
+          <w:rFonts w:ascii="Arial" w:hAnsi="Arial" w:cs="Arial"/>
+        </w:rPr>
         <w:tab/>
       </w:r>
       <w:r>
         <w:rPr>
           <w:rFonts w:ascii="Arial" w:hAnsi="Arial" w:cs="Arial"/>
+        </w:rPr>
+        <w:tab/>
+      </w:r>
+      <w:r>
+        <w:rPr>
+          <w:rFonts w:ascii="Arial" w:hAnsi="Arial" w:cs="Arial"/>
+        </w:rPr>
+        <w:tab/>
+      </w:r>
+      <w:r>
+        <w:rPr>
+          <w:rFonts w:ascii="Arial" w:hAnsi="Arial" w:cs="Arial"/>
+        </w:rPr>
+        <w:tab/>
+      </w:r>
+    </w:p>
+    <w:p>
+      <w:pPr>
+        <w:rPr>
+          <w:rFonts w:ascii="Arial" w:hAnsi="Arial" w:cs="Arial"/>
+        </w:rPr>
+      </w:pPr>
+      <w:r>
+        <w:rPr>
+          <w:rFonts w:ascii="Arial" w:hAnsi="Arial" w:cs="Arial"/>
+        </w:rPr>
+        <w:tab/>
+      </w:r>
+    </w:p>
+    <w:p>
+      <w:pPr>
+        <w:rPr>
+          <w:rFonts w:ascii="Arial" w:hAnsi="Arial" w:cs="Arial"/>
+          <w:color w:val="4E9072"/>
+        </w:rPr>
+      </w:pPr>
+      <w:r>
+        <w:rPr>
+          <w:rFonts w:ascii="Arial" w:hAnsi="Arial" w:cs="Arial"/>
+          <w:color w:val="4E9072"/>
+        </w:rPr>
+        <w:t xml:space="preserve">//For </w:t>
+      </w:r>
+      <w:r>
+        <w:rPr>
+          <w:rFonts w:ascii="Arial" w:hAnsi="Arial" w:cs="Arial"/>
+          <w:color w:val="4E9072"/>
+          <w:u w:val="single"/>
+        </w:rPr>
+        <w:t>Mac</w:t>
+      </w:r>
+      <w:r>
+        <w:rPr>
+          <w:rFonts w:ascii="Arial" w:hAnsi="Arial" w:cs="Arial"/>
+          <w:color w:val="4E9072"/>
+        </w:rPr>
+        <w:t xml:space="preserve"> -comment out if using for windows</w:t>
+      </w:r>
+    </w:p>
+    <w:p>
+      <w:pPr>
+        <w:rPr>
+          <w:rFonts w:ascii="Arial" w:hAnsi="Arial" w:cs="Arial"/>
+          <w:color w:val="3933FF"/>
+        </w:rPr>
+      </w:pPr>
+      <w:r>
+        <w:rPr>
+          <w:rFonts w:ascii="Arial" w:hAnsi="Arial" w:cs="Arial"/>
+          <w:color w:val="000000"/>
+        </w:rPr>
+        <w:t>//System.setProperty(</w:t>
+      </w:r>
+      <w:r>
+        <w:rPr>
+          <w:rFonts w:ascii="Arial" w:hAnsi="Arial" w:cs="Arial"/>
+          <w:color w:val="3933FF"/>
+        </w:rPr>
+        <w:t>"webdriver.chrome.driver"</w:t>
+      </w:r>
+      <w:r>
+        <w:rPr>
+          <w:rFonts w:ascii="Arial" w:hAnsi="Arial" w:cs="Arial"/>
+          <w:color w:val="000000"/>
+        </w:rPr>
+        <w:t>,</w:t>
+      </w:r>
+      <w:r>
+        <w:rPr>
+          <w:rFonts w:ascii="Arial" w:hAnsi="Arial" w:cs="Arial"/>
+          <w:color w:val="3933FF"/>
+        </w:rPr>
+        <w:t>"/Users/atong/Documents/EclipseProjects/FamilyLocator/lib/chromedriver/chromedriver"</w:t>
+      </w:r>
+      <w:r>
+        <w:rPr>
+          <w:rFonts w:ascii="Arial" w:hAnsi="Arial" w:cs="Arial"/>
+          <w:color w:val="000000"/>
+        </w:rPr>
+        <w:t>);</w:t>
+      </w:r>
+    </w:p>
+    <w:p>
+      <w:pPr>
+        <w:rPr>
+          <w:rFonts w:ascii="Arial" w:hAnsi="Arial" w:cs="Arial"/>
+          <w:color w:val="4E9072"/>
+        </w:rPr>
+      </w:pPr>
+      <w:r>
+        <w:rPr>
+          <w:rFonts w:ascii="Arial" w:hAnsi="Arial" w:cs="Arial"/>
           <w:color w:val="4E9072"/>
         </w:rPr>
         <w:t xml:space="preserve">//For Windows -comment out if using for </w:t>
@@ -1328,6 +1538,7 @@
         <w:rPr>
           <w:rFonts w:ascii="Arial" w:hAnsi="Arial" w:cs="Arial"/>
           <w:color w:val="4E9072"/>
+          <w:u w:val="single"/>
         </w:rPr>
         <w:t>mac</w:t>
       </w:r>
@@ -1344,28 +1555,27 @@
           <w:rFonts w:ascii="Arial" w:hAnsi="Arial" w:cs="Arial"/>
           <w:color w:val="4E9072"/>
         </w:rPr>
-        <w:t>System.setProperty("</w:t>
-      </w:r>
-      <w:proofErr w:type="gramStart"/>
-      <w:r>
-        <w:rPr>
-          <w:rFonts w:ascii="Arial" w:hAnsi="Arial" w:cs="Arial"/>
-          <w:color w:val="4E9072"/>
-        </w:rPr>
-        <w:t>webdriver.gecko</w:t>
-      </w:r>
-      <w:proofErr w:type="gramEnd"/>
-      <w:r>
-        <w:rPr>
-          <w:rFonts w:ascii="Arial" w:hAnsi="Arial" w:cs="Arial"/>
-          <w:color w:val="4E9072"/>
-        </w:rPr>
-        <w:t>.driver","C:\\EclipseProjects\\FamilyLocator\\</w:t>
-      </w:r>
-      <w:r>
-        <w:rPr>
-          <w:rFonts w:ascii="Arial" w:hAnsi="Arial" w:cs="Arial"/>
-          <w:color w:val="4E9072"/>
+        <w:t>System.setProp</w:t>
+      </w:r>
+      <w:r>
+        <w:rPr>
+          <w:rFonts w:ascii="Arial" w:hAnsi="Arial" w:cs="Arial"/>
+          <w:color w:val="4E9072"/>
+        </w:rPr>
+        <w:t>erty("webdriver.chrome.driver",</w:t>
+      </w:r>
+      <w:r>
+        <w:rPr>
+          <w:rFonts w:ascii="Arial" w:hAnsi="Arial" w:cs="Arial"/>
+          <w:color w:val="4E9072"/>
+        </w:rPr>
+        <w:t>"C:\\EclipseProjects\\FamilyLocator\\</w:t>
+      </w:r>
+      <w:r>
+        <w:rPr>
+          <w:rFonts w:ascii="Arial" w:hAnsi="Arial" w:cs="Arial"/>
+          <w:color w:val="4E9072"/>
+          <w:u w:val="single"/>
         </w:rPr>
         <w:t>lib</w:t>
       </w:r>
@@ -1380,8 +1590,17 @@
         <w:rPr>
           <w:rFonts w:ascii="Arial" w:hAnsi="Arial" w:cs="Arial"/>
           <w:color w:val="4E9072"/>
-        </w:rPr>
-        <w:t>geckodriver</w:t>
+          <w:u w:val="single"/>
+        </w:rPr>
+        <w:t>chromedrive</w:t>
+      </w:r>
+      <w:r>
+        <w:rPr>
+          <w:rFonts w:ascii="Arial" w:hAnsi="Arial" w:cs="Arial"/>
+          <w:color w:val="4E9072"/>
+          <w:u w:val="single"/>
+        </w:rPr>
+        <w:t>r</w:t>
       </w:r>
       <w:r>
         <w:rPr>
@@ -1394,8 +1613,17 @@
         <w:rPr>
           <w:rFonts w:ascii="Arial" w:hAnsi="Arial" w:cs="Arial"/>
           <w:color w:val="4E9072"/>
-        </w:rPr>
-        <w:t>geckodriver</w:t>
+          <w:u w:val="single"/>
+        </w:rPr>
+        <w:t>chromedriver</w:t>
+      </w:r>
+      <w:r>
+        <w:rPr>
+          <w:rFonts w:ascii="Arial" w:hAnsi="Arial" w:cs="Arial"/>
+          <w:color w:val="4E9072"/>
+          <w:u w:val="single"/>
+        </w:rPr>
+        <w:t>.exe</w:t>
       </w:r>
       <w:r>
         <w:rPr>
@@ -1435,13 +1663,6 @@
         </w:rPr>
         <w:tab/>
       </w:r>
-    </w:p>
-    <w:p>
-      <w:pPr>
-        <w:rPr>
-          <w:rFonts w:ascii="Arial" w:hAnsi="Arial" w:cs="Arial"/>
-        </w:rPr>
-      </w:pPr>
       <w:r>
         <w:rPr>
           <w:rFonts w:ascii="Arial" w:hAnsi="Arial" w:cs="Arial"/>
@@ -1453,6 +1674,65 @@
       <w:pPr>
         <w:rPr>
           <w:rFonts w:ascii="Arial" w:hAnsi="Arial" w:cs="Arial"/>
+        </w:rPr>
+      </w:pPr>
+      <w:r>
+        <w:rPr>
+          <w:rFonts w:ascii="Arial" w:hAnsi="Arial" w:cs="Arial"/>
+        </w:rPr>
+        <w:tab/>
+      </w:r>
+      <w:r>
+        <w:rPr>
+          <w:rFonts w:ascii="Arial" w:hAnsi="Arial" w:cs="Arial"/>
+        </w:rPr>
+        <w:tab/>
+      </w:r>
+      <w:r>
+        <w:rPr>
+          <w:rFonts w:ascii="Arial" w:hAnsi="Arial" w:cs="Arial"/>
+        </w:rPr>
+        <w:tab/>
+      </w:r>
+    </w:p>
+    <w:p>
+      <w:pPr>
+        <w:pStyle w:val="p2"/>
+        <w:rPr>
+          <w:rFonts w:ascii="Arial" w:hAnsi="Arial" w:cs="Arial"/>
+          <w:sz w:val="24"/>
+          <w:szCs w:val="24"/>
+        </w:rPr>
+      </w:pPr>
+      <w:r>
+        <w:rPr>
+          <w:rFonts w:ascii="Arial" w:hAnsi="Arial" w:cs="Arial"/>
+          <w:sz w:val="24"/>
+          <w:szCs w:val="24"/>
+        </w:rPr>
+        <w:t>Under common folder &gt;</w:t>
+      </w:r>
+      <w:r>
+        <w:rPr>
+          <w:rFonts w:ascii="Arial" w:hAnsi="Arial" w:cs="Arial"/>
+          <w:sz w:val="24"/>
+          <w:szCs w:val="24"/>
+        </w:rPr>
+        <w:t>Edit ExcelMethods.java</w:t>
+      </w:r>
+      <w:r>
+        <w:rPr>
+          <w:rFonts w:ascii="Arial" w:hAnsi="Arial" w:cs="Arial"/>
+          <w:sz w:val="24"/>
+          <w:szCs w:val="24"/>
+        </w:rPr>
+        <w:t xml:space="preserve"> and change to</w:t>
+      </w:r>
+    </w:p>
+    <w:p>
+      <w:pPr>
+        <w:rPr>
+          <w:rFonts w:ascii="Arial" w:hAnsi="Arial" w:cs="Arial"/>
           <w:color w:val="4E9072"/>
         </w:rPr>
       </w:pPr>
@@ -1491,709 +1771,974 @@
           <w:rFonts w:ascii="Arial" w:hAnsi="Arial" w:cs="Arial"/>
           <w:color w:val="000000"/>
         </w:rPr>
-        <w:t>//System.setProperty(</w:t>
+        <w:t>//</w:t>
+      </w:r>
+      <w:r>
+        <w:rPr>
+          <w:rFonts w:ascii="Arial" w:hAnsi="Arial" w:cs="Arial"/>
+          <w:color w:val="931A68"/>
+        </w:rPr>
+        <w:t>private</w:t>
+      </w:r>
+      <w:r>
+        <w:rPr>
+          <w:rFonts w:ascii="Arial" w:hAnsi="Arial" w:cs="Arial"/>
+          <w:color w:val="000000"/>
+        </w:rPr>
+        <w:t xml:space="preserve"> </w:t>
+      </w:r>
+      <w:r>
+        <w:rPr>
+          <w:rFonts w:ascii="Arial" w:hAnsi="Arial" w:cs="Arial"/>
+          <w:color w:val="931A68"/>
+        </w:rPr>
+        <w:t>static</w:t>
+      </w:r>
+      <w:r>
+        <w:rPr>
+          <w:rFonts w:ascii="Arial" w:hAnsi="Arial" w:cs="Arial"/>
+          <w:color w:val="000000"/>
+        </w:rPr>
+        <w:t xml:space="preserve"> </w:t>
+      </w:r>
+      <w:r>
+        <w:rPr>
+          <w:rFonts w:ascii="Arial" w:hAnsi="Arial" w:cs="Arial"/>
+          <w:color w:val="931A68"/>
+        </w:rPr>
+        <w:t>final</w:t>
+      </w:r>
+      <w:r>
+        <w:rPr>
+          <w:rFonts w:ascii="Arial" w:hAnsi="Arial" w:cs="Arial"/>
+          <w:color w:val="000000"/>
+        </w:rPr>
+        <w:t xml:space="preserve"> String </w:t>
+      </w:r>
+      <w:r>
+        <w:rPr>
+          <w:rFonts w:ascii="Arial" w:hAnsi="Arial" w:cs="Arial"/>
+          <w:color w:val="0326CC"/>
+        </w:rPr>
+        <w:t>FILE_NAME</w:t>
+      </w:r>
+      <w:r>
+        <w:rPr>
+          <w:rFonts w:ascii="Arial" w:hAnsi="Arial" w:cs="Arial"/>
+          <w:color w:val="000000"/>
+        </w:rPr>
+        <w:t xml:space="preserve"> = </w:t>
       </w:r>
       <w:r>
         <w:rPr>
           <w:rFonts w:ascii="Arial" w:hAnsi="Arial" w:cs="Arial"/>
           <w:color w:val="3933FF"/>
         </w:rPr>
-        <w:t>"</w:t>
-      </w:r>
-      <w:proofErr w:type="gramStart"/>
-      <w:r>
+        <w:t>"/Users/atong/Documents/EclipseProjects/FamilyLocator/src/testdata/TestData.xlsx"</w:t>
+      </w:r>
+      <w:r>
+        <w:rPr>
+          <w:rFonts w:ascii="Arial" w:hAnsi="Arial" w:cs="Arial"/>
+          <w:color w:val="000000"/>
+        </w:rPr>
+        <w:t>;</w:t>
+      </w:r>
+    </w:p>
+    <w:p>
+      <w:pPr>
+        <w:rPr>
+          <w:rFonts w:ascii="Arial" w:hAnsi="Arial" w:cs="Arial"/>
+          <w:color w:val="4E9072"/>
+        </w:rPr>
+      </w:pPr>
+      <w:r>
+        <w:rPr>
+          <w:rFonts w:ascii="Arial" w:hAnsi="Arial" w:cs="Arial"/>
+          <w:color w:val="4E9072"/>
+        </w:rPr>
+        <w:t xml:space="preserve">//For Windows -comment out if using for </w:t>
+      </w:r>
+      <w:r>
+        <w:rPr>
+          <w:rFonts w:ascii="Arial" w:hAnsi="Arial" w:cs="Arial"/>
+          <w:color w:val="4E9072"/>
+          <w:u w:val="single"/>
+        </w:rPr>
+        <w:t>mac</w:t>
+      </w:r>
+    </w:p>
+    <w:p>
+      <w:pPr>
+        <w:rPr>
+          <w:rFonts w:ascii="Arial" w:hAnsi="Arial" w:cs="Arial"/>
+          <w:color w:val="4E9072"/>
+        </w:rPr>
+      </w:pPr>
+      <w:r>
+        <w:rPr>
+          <w:rFonts w:ascii="Arial" w:hAnsi="Arial" w:cs="Arial"/>
+          <w:color w:val="4E9072"/>
+        </w:rPr>
+        <w:t>private static final String FILE_NAME "C:\\EclipseProjects\\FamilyLocator\\</w:t>
+      </w:r>
+      <w:r>
+        <w:rPr>
+          <w:rFonts w:ascii="Arial" w:hAnsi="Arial" w:cs="Arial"/>
+          <w:color w:val="4E9072"/>
+          <w:u w:val="single"/>
+        </w:rPr>
+        <w:t>src</w:t>
+      </w:r>
+      <w:r>
+        <w:rPr>
+          <w:rFonts w:ascii="Arial" w:hAnsi="Arial" w:cs="Arial"/>
+          <w:color w:val="4E9072"/>
+        </w:rPr>
+        <w:t>\\</w:t>
+      </w:r>
+      <w:r>
+        <w:rPr>
+          <w:rFonts w:ascii="Arial" w:hAnsi="Arial" w:cs="Arial"/>
+          <w:color w:val="4E9072"/>
+          <w:u w:val="single"/>
+        </w:rPr>
+        <w:t>testdata</w:t>
+      </w:r>
+      <w:r>
+        <w:rPr>
+          <w:rFonts w:ascii="Arial" w:hAnsi="Arial" w:cs="Arial"/>
+          <w:color w:val="4E9072"/>
+        </w:rPr>
+        <w:t>\\TestData.xlsx";</w:t>
+      </w:r>
+    </w:p>
+    <w:p>
+      <w:pPr>
+        <w:rPr>
+          <w:rFonts w:ascii="Arial" w:hAnsi="Arial" w:cs="Arial"/>
+        </w:rPr>
+      </w:pPr>
+      <w:r>
+        <w:rPr>
+          <w:rFonts w:ascii="Arial" w:hAnsi="Arial" w:cs="Arial"/>
+        </w:rPr>
+        <w:t>    </w:t>
+      </w:r>
+    </w:p>
+    <w:p>
+      <w:pPr>
+        <w:pStyle w:val="p2"/>
+        <w:rPr>
+          <w:rFonts w:ascii="Arial" w:hAnsi="Arial" w:cs="Arial"/>
+          <w:sz w:val="24"/>
+          <w:szCs w:val="24"/>
+        </w:rPr>
+      </w:pPr>
+      <w:r>
+        <w:rPr>
+          <w:rFonts w:ascii="Arial" w:hAnsi="Arial" w:cs="Arial"/>
+          <w:sz w:val="24"/>
+          <w:szCs w:val="24"/>
+        </w:rPr>
+        <w:t>Edit logj4.properties and change to</w:t>
+      </w:r>
+    </w:p>
+    <w:p>
+      <w:pPr>
         <w:rPr>
           <w:rFonts w:ascii="Arial" w:hAnsi="Arial" w:cs="Arial"/>
           <w:color w:val="3933FF"/>
         </w:rPr>
-        <w:t>webdriver.chrome</w:t>
-      </w:r>
-      <w:proofErr w:type="gramEnd"/>
+      </w:pPr>
+      <w:r>
+        <w:rPr>
+          <w:rFonts w:ascii="Arial" w:hAnsi="Arial" w:cs="Arial"/>
+          <w:color w:val="000000"/>
+        </w:rPr>
+        <w:t>log4j.appender.file.File</w:t>
+      </w:r>
+      <w:r>
+        <w:rPr>
+          <w:rFonts w:ascii="Arial" w:hAnsi="Arial" w:cs="Arial"/>
+          <w:color w:val="000000"/>
+        </w:rPr>
+        <w:t>=C:\</w:t>
+      </w:r>
       <w:r>
         <w:rPr>
           <w:rFonts w:ascii="Arial" w:hAnsi="Arial" w:cs="Arial"/>
           <w:color w:val="3933FF"/>
         </w:rPr>
-        <w:t>.driver"</w:t>
-      </w:r>
-      <w:r>
-        <w:rPr>
-          <w:rFonts w:ascii="Arial" w:hAnsi="Arial" w:cs="Arial"/>
-          <w:color w:val="000000"/>
-        </w:rPr>
-        <w:t>,</w:t>
+        <w:t>EclipseProjects</w:t>
       </w:r>
       <w:r>
         <w:rPr>
           <w:rFonts w:ascii="Arial" w:hAnsi="Arial" w:cs="Arial"/>
           <w:color w:val="3933FF"/>
         </w:rPr>
-        <w:t>"/Users/atong/Documents/EclipseProjects/FamilyLocator/lib/chromedriver/chromedriver"</w:t>
-      </w:r>
-      <w:r>
-        <w:rPr>
-          <w:rFonts w:ascii="Arial" w:hAnsi="Arial" w:cs="Arial"/>
-          <w:color w:val="000000"/>
+        <w:t>\</w:t>
+      </w:r>
+      <w:r>
+        <w:rPr>
+          <w:rFonts w:ascii="Arial" w:hAnsi="Arial" w:cs="Arial"/>
+          <w:color w:val="3933FF"/>
+        </w:rPr>
+        <w:t>FamilyLocator</w:t>
+      </w:r>
+      <w:r>
+        <w:rPr>
+          <w:rFonts w:ascii="Arial" w:hAnsi="Arial" w:cs="Arial"/>
+          <w:color w:val="3933FF"/>
+        </w:rPr>
+        <w:t>\</w:t>
+      </w:r>
+      <w:r>
+        <w:rPr>
+          <w:rFonts w:ascii="Arial" w:hAnsi="Arial" w:cs="Arial"/>
+          <w:color w:val="3933FF"/>
+        </w:rPr>
+        <w:t>log4jlogs</w:t>
+      </w:r>
+      <w:r>
+        <w:rPr>
+          <w:rFonts w:ascii="Arial" w:hAnsi="Arial" w:cs="Arial"/>
+          <w:color w:val="3933FF"/>
+        </w:rPr>
+        <w:t>\</w:t>
+      </w:r>
+      <w:r>
+        <w:rPr>
+          <w:rFonts w:ascii="Arial" w:hAnsi="Arial" w:cs="Arial"/>
+          <w:color w:val="3933FF"/>
+        </w:rPr>
+        <w:t>logs.log</w:t>
+      </w:r>
+    </w:p>
+    <w:p>
+      <w:pPr>
+        <w:rPr>
+          <w:rFonts w:ascii="Arial" w:hAnsi="Arial" w:cs="Arial"/>
+          <w:color w:val="3933FF"/>
+        </w:rPr>
+      </w:pPr>
+    </w:p>
+    <w:p>
+      <w:pPr>
+        <w:pStyle w:val="p2"/>
+        <w:rPr>
+          <w:rFonts w:ascii="Arial" w:hAnsi="Arial" w:cs="Arial"/>
+          <w:sz w:val="24"/>
+          <w:szCs w:val="24"/>
+        </w:rPr>
+      </w:pPr>
+      <w:r>
+        <w:rPr>
+          <w:rFonts w:ascii="Arial" w:hAnsi="Arial" w:cs="Arial"/>
+          <w:sz w:val="24"/>
+          <w:szCs w:val="24"/>
+        </w:rPr>
+        <w:t>Edit log4j2.xml and change to</w:t>
+      </w:r>
+    </w:p>
+    <w:p>
+      <w:pPr>
+        <w:rPr>
+          <w:rFonts w:ascii="Arial" w:hAnsi="Arial" w:cs="Arial"/>
+          <w:color w:val="3933FF"/>
+        </w:rPr>
+      </w:pPr>
+      <w:r>
+        <w:rPr>
+          <w:rFonts w:ascii="Arial" w:hAnsi="Arial" w:cs="Arial"/>
+          <w:color w:val="009193"/>
+        </w:rPr>
+        <w:t>&lt;</w:t>
+      </w:r>
+      <w:r>
+        <w:rPr>
+          <w:rFonts w:ascii="Arial" w:hAnsi="Arial" w:cs="Arial"/>
+          <w:color w:val="4E9192"/>
+        </w:rPr>
+        <w:t>RollingFile</w:t>
+      </w:r>
+      <w:r>
+        <w:rPr>
+          <w:rFonts w:ascii="Arial" w:hAnsi="Arial" w:cs="Arial"/>
+          <w:color w:val="000000"/>
+        </w:rPr>
+        <w:t xml:space="preserve"> </w:t>
+      </w:r>
+      <w:r>
+        <w:rPr>
+          <w:rFonts w:ascii="Arial" w:hAnsi="Arial" w:cs="Arial"/>
+          <w:color w:val="932192"/>
+        </w:rPr>
+        <w:t>name</w:t>
+      </w:r>
+      <w:r>
+        <w:rPr>
+          <w:rFonts w:ascii="Arial" w:hAnsi="Arial" w:cs="Arial"/>
+          <w:color w:val="000000"/>
+        </w:rPr>
+        <w:t>=</w:t>
+      </w:r>
+      <w:r>
+        <w:rPr>
+          <w:rFonts w:ascii="Arial" w:hAnsi="Arial" w:cs="Arial"/>
+          <w:color w:val="3933FF"/>
+        </w:rPr>
+        <w:t>"RollingFile"</w:t>
+      </w:r>
+      <w:r>
+        <w:rPr>
+          <w:rFonts w:ascii="Arial" w:hAnsi="Arial" w:cs="Arial"/>
+          <w:color w:val="000000"/>
+        </w:rPr>
+        <w:t xml:space="preserve"> </w:t>
+      </w:r>
+      <w:r>
+        <w:rPr>
+          <w:rFonts w:ascii="Arial" w:hAnsi="Arial" w:cs="Arial"/>
+          <w:color w:val="932192"/>
+        </w:rPr>
+        <w:t>filename</w:t>
+      </w:r>
+      <w:r>
+        <w:rPr>
+          <w:rFonts w:ascii="Arial" w:hAnsi="Arial" w:cs="Arial"/>
+          <w:color w:val="000000"/>
+        </w:rPr>
+        <w:t>=”C:\</w:t>
+      </w:r>
+      <w:r>
+        <w:rPr>
+          <w:rFonts w:ascii="Arial" w:hAnsi="Arial" w:cs="Arial"/>
+          <w:color w:val="3933FF"/>
+        </w:rPr>
+        <w:t>EclipseProjects\FamilyLocator\log4jlogs\logs.log"</w:t>
+      </w:r>
+    </w:p>
+    <w:p>
+      <w:pPr>
+        <w:rPr>
+          <w:rFonts w:ascii="Arial" w:hAnsi="Arial" w:cs="Arial"/>
+          <w:color w:val="3933FF"/>
+        </w:rPr>
+      </w:pPr>
+      <w:r>
+        <w:rPr>
+          <w:rFonts w:ascii="Arial" w:hAnsi="Arial" w:cs="Arial"/>
+          <w:color w:val="000000"/>
+        </w:rPr>
+        <w:t xml:space="preserve">       </w:t>
+      </w:r>
+      <w:r>
+        <w:rPr>
+          <w:rFonts w:ascii="Arial" w:hAnsi="Arial" w:cs="Arial"/>
+          <w:color w:val="932192"/>
+        </w:rPr>
+        <w:t>filepattern</w:t>
+      </w:r>
+      <w:r>
+        <w:rPr>
+          <w:rFonts w:ascii="Arial" w:hAnsi="Arial" w:cs="Arial"/>
+          <w:color w:val="000000"/>
+        </w:rPr>
+        <w:t>=</w:t>
+      </w:r>
+      <w:r>
+        <w:rPr>
+          <w:rFonts w:ascii="Arial" w:hAnsi="Arial" w:cs="Arial"/>
+          <w:color w:val="3933FF"/>
+        </w:rPr>
+        <w:t>"${logPath}/%d{YYYYMMddHHmmss}-fargo.log"</w:t>
+      </w:r>
+      <w:r>
+        <w:rPr>
+          <w:rFonts w:ascii="Arial" w:hAnsi="Arial" w:cs="Arial"/>
+          <w:color w:val="009193"/>
+        </w:rPr>
+        <w:t>&gt;</w:t>
+      </w:r>
+    </w:p>
+    <w:p>
+      <w:pPr>
+        <w:pStyle w:val="p2"/>
+        <w:rPr>
+          <w:rFonts w:ascii="Arial" w:hAnsi="Arial" w:cs="Arial"/>
+          <w:sz w:val="24"/>
+          <w:szCs w:val="24"/>
+        </w:rPr>
+      </w:pPr>
+    </w:p>
+    <w:p>
+      <w:pPr>
+        <w:pStyle w:val="p2"/>
+        <w:rPr>
+          <w:rFonts w:ascii="Arial" w:hAnsi="Arial" w:cs="Arial"/>
+          <w:sz w:val="24"/>
+          <w:szCs w:val="24"/>
+        </w:rPr>
+      </w:pPr>
+    </w:p>
+    <w:p>
+      <w:pPr>
+        <w:pStyle w:val="p2"/>
+        <w:rPr>
+          <w:rFonts w:ascii="Arial" w:hAnsi="Arial" w:cs="Arial"/>
+          <w:sz w:val="24"/>
+          <w:szCs w:val="24"/>
+        </w:rPr>
+      </w:pPr>
+    </w:p>
+    <w:p>
+      <w:pPr>
+        <w:pStyle w:val="p2"/>
+        <w:rPr>
+          <w:rFonts w:ascii="Arial" w:hAnsi="Arial" w:cs="Arial"/>
+          <w:sz w:val="24"/>
+          <w:szCs w:val="24"/>
+        </w:rPr>
+      </w:pPr>
+    </w:p>
+    <w:p>
+      <w:pPr>
+        <w:pStyle w:val="p2"/>
+        <w:rPr>
+          <w:rFonts w:ascii="Arial" w:hAnsi="Arial" w:cs="Arial"/>
+          <w:sz w:val="24"/>
+          <w:szCs w:val="24"/>
+        </w:rPr>
+      </w:pPr>
+    </w:p>
+    <w:p>
+      <w:pPr>
+        <w:pStyle w:val="p2"/>
+        <w:rPr>
+          <w:rFonts w:ascii="Arial" w:hAnsi="Arial" w:cs="Arial"/>
+          <w:sz w:val="24"/>
+          <w:szCs w:val="24"/>
+        </w:rPr>
+      </w:pPr>
+      <w:r>
+        <w:rPr>
+          <w:rFonts w:ascii="Arial" w:hAnsi="Arial" w:cs="Arial"/>
+          <w:sz w:val="24"/>
+          <w:szCs w:val="24"/>
+        </w:rPr>
+        <w:t>Under Locators folder &gt; ReadProperties.java</w:t>
+      </w:r>
+    </w:p>
+    <w:p>
+      <w:pPr>
+        <w:pStyle w:val="p2"/>
+        <w:rPr>
+          <w:rFonts w:ascii="Consolas" w:hAnsi="Consolas" w:cs="Consolas"/>
+          <w:color w:val="000000"/>
+          <w:sz w:val="20"/>
+          <w:szCs w:val="20"/>
+        </w:rPr>
+      </w:pPr>
+      <w:r>
+        <w:rPr>
+          <w:rFonts w:ascii="Consolas" w:hAnsi="Consolas" w:cs="Consolas"/>
+          <w:color w:val="000000"/>
+          <w:sz w:val="20"/>
+          <w:szCs w:val="20"/>
+        </w:rPr>
+        <w:t>For 1st method</w:t>
+      </w:r>
+    </w:p>
+    <w:p>
+      <w:pPr>
+        <w:autoSpaceDE w:val="0"/>
+        <w:autoSpaceDN w:val="0"/>
+        <w:adjustRightInd w:val="0"/>
+        <w:rPr>
+          <w:rFonts w:ascii="Consolas" w:hAnsi="Consolas" w:cs="Consolas"/>
+          <w:i/>
+          <w:iCs/>
+          <w:color w:val="0000C0"/>
+          <w:sz w:val="20"/>
+          <w:szCs w:val="20"/>
+        </w:rPr>
+      </w:pPr>
+      <w:r>
+        <w:rPr>
+          <w:rFonts w:ascii="Consolas" w:hAnsi="Consolas" w:cs="Consolas"/>
+          <w:i/>
+          <w:iCs/>
+          <w:color w:val="0000C0"/>
+          <w:sz w:val="20"/>
+          <w:szCs w:val="20"/>
+        </w:rPr>
+        <w:t>webLocatorProp = new Properties();</w:t>
+      </w:r>
+    </w:p>
+    <w:p>
+      <w:pPr>
+        <w:autoSpaceDE w:val="0"/>
+        <w:autoSpaceDN w:val="0"/>
+        <w:adjustRightInd w:val="0"/>
+        <w:rPr>
+          <w:rFonts w:ascii="Consolas" w:hAnsi="Consolas" w:cs="Consolas"/>
+          <w:sz w:val="20"/>
+          <w:szCs w:val="20"/>
+        </w:rPr>
+      </w:pPr>
+      <w:r>
+        <w:rPr>
+          <w:rFonts w:ascii="Consolas" w:hAnsi="Consolas" w:cs="Consolas"/>
+          <w:color w:val="000000"/>
+          <w:sz w:val="20"/>
+          <w:szCs w:val="20"/>
+        </w:rPr>
+        <w:t xml:space="preserve">FileInputStream </w:t>
+      </w:r>
+      <w:r>
+        <w:rPr>
+          <w:rFonts w:ascii="Consolas" w:hAnsi="Consolas" w:cs="Consolas"/>
+          <w:color w:val="6A3E3E"/>
+          <w:sz w:val="20"/>
+          <w:szCs w:val="20"/>
+        </w:rPr>
+        <w:t>in</w:t>
+      </w:r>
+      <w:r>
+        <w:rPr>
+          <w:rFonts w:ascii="Consolas" w:hAnsi="Consolas" w:cs="Consolas"/>
+          <w:color w:val="000000"/>
+          <w:sz w:val="20"/>
+          <w:szCs w:val="20"/>
+        </w:rPr>
+        <w:t xml:space="preserve"> = </w:t>
+      </w:r>
+      <w:r>
+        <w:rPr>
+          <w:rFonts w:ascii="Consolas" w:hAnsi="Consolas" w:cs="Consolas"/>
+          <w:b/>
+          <w:bCs/>
+          <w:color w:val="7F0055"/>
+          <w:sz w:val="20"/>
+          <w:szCs w:val="20"/>
+        </w:rPr>
+        <w:t>new</w:t>
+      </w:r>
+      <w:r>
+        <w:rPr>
+          <w:rFonts w:ascii="Consolas" w:hAnsi="Consolas" w:cs="Consolas"/>
+          <w:color w:val="000000"/>
+          <w:sz w:val="20"/>
+          <w:szCs w:val="20"/>
+        </w:rPr>
+        <w:t xml:space="preserve"> FileInputStream(</w:t>
+      </w:r>
+      <w:r>
+        <w:rPr>
+          <w:rFonts w:ascii="Consolas" w:hAnsi="Consolas" w:cs="Consolas"/>
+          <w:color w:val="2A00FF"/>
+          <w:sz w:val="20"/>
+          <w:szCs w:val="20"/>
+        </w:rPr>
+        <w:t>"C:\\EclipseProjects\\FamilyLocator\\src\\locators\\locators.properties"</w:t>
+      </w:r>
+      <w:r>
+        <w:rPr>
+          <w:rFonts w:ascii="Consolas" w:hAnsi="Consolas" w:cs="Consolas"/>
+          <w:color w:val="000000"/>
+          <w:sz w:val="20"/>
+          <w:szCs w:val="20"/>
         </w:rPr>
         <w:t>);</w:t>
       </w:r>
     </w:p>
     <w:p>
       <w:pPr>
-        <w:rPr>
-          <w:rFonts w:ascii="Arial" w:hAnsi="Arial" w:cs="Arial"/>
-          <w:color w:val="4E9072"/>
-        </w:rPr>
-      </w:pPr>
-      <w:r>
-        <w:rPr>
-          <w:rFonts w:ascii="Arial" w:hAnsi="Arial" w:cs="Arial"/>
-          <w:color w:val="000000"/>
+        <w:autoSpaceDE w:val="0"/>
+        <w:autoSpaceDN w:val="0"/>
+        <w:adjustRightInd w:val="0"/>
+        <w:rPr>
+          <w:rFonts w:ascii="Consolas" w:hAnsi="Consolas" w:cs="Consolas"/>
+          <w:sz w:val="20"/>
+          <w:szCs w:val="20"/>
+        </w:rPr>
+      </w:pPr>
+      <w:r>
+        <w:rPr>
+          <w:rFonts w:ascii="Consolas" w:hAnsi="Consolas" w:cs="Consolas"/>
+          <w:color w:val="3F7F5F"/>
+          <w:sz w:val="20"/>
+          <w:szCs w:val="20"/>
+        </w:rPr>
+        <w:t xml:space="preserve">//FileInputStream in = new </w:t>
+      </w:r>
+      <w:r>
+        <w:rPr>
+          <w:rFonts w:ascii="Consolas" w:hAnsi="Consolas" w:cs="Consolas"/>
+          <w:color w:val="3F7F5F"/>
+          <w:sz w:val="20"/>
+          <w:szCs w:val="20"/>
+        </w:rPr>
+        <w:t>FileInputStream("/Users/</w:t>
+      </w:r>
+      <w:r>
+        <w:rPr>
+          <w:rFonts w:ascii="Consolas" w:hAnsi="Consolas" w:cs="Consolas"/>
+          <w:color w:val="3F7F5F"/>
+          <w:sz w:val="20"/>
+          <w:szCs w:val="20"/>
+          <w:u w:val="single"/>
+        </w:rPr>
+        <w:t>atong</w:t>
+      </w:r>
+      <w:r>
+        <w:rPr>
+          <w:rFonts w:ascii="Consolas" w:hAnsi="Consolas" w:cs="Consolas"/>
+          <w:color w:val="3F7F5F"/>
+          <w:sz w:val="20"/>
+          <w:szCs w:val="20"/>
+        </w:rPr>
+        <w:t>/Documents/EclipseProjects/FamilyLocator/</w:t>
+      </w:r>
+      <w:r>
+        <w:rPr>
+          <w:rFonts w:ascii="Consolas" w:hAnsi="Consolas" w:cs="Consolas"/>
+          <w:color w:val="3F7F5F"/>
+          <w:sz w:val="20"/>
+          <w:szCs w:val="20"/>
+          <w:u w:val="single"/>
+        </w:rPr>
+        <w:t>src</w:t>
+      </w:r>
+      <w:r>
+        <w:rPr>
+          <w:rFonts w:ascii="Consolas" w:hAnsi="Consolas" w:cs="Consolas"/>
+          <w:color w:val="3F7F5F"/>
+          <w:sz w:val="20"/>
+          <w:szCs w:val="20"/>
+        </w:rPr>
+        <w:t>/locators/locators.properties");</w:t>
+      </w:r>
+    </w:p>
+    <w:p>
+      <w:pPr>
+        <w:pStyle w:val="p2"/>
+        <w:rPr>
+          <w:rFonts w:ascii="Consolas" w:hAnsi="Consolas" w:cs="Consolas"/>
+          <w:color w:val="000000"/>
+          <w:sz w:val="20"/>
+          <w:szCs w:val="20"/>
+        </w:rPr>
+      </w:pPr>
+    </w:p>
+    <w:p>
+      <w:pPr>
+        <w:pStyle w:val="p2"/>
+        <w:rPr>
+          <w:rFonts w:ascii="Arial" w:hAnsi="Arial" w:cs="Arial"/>
+          <w:sz w:val="24"/>
+          <w:szCs w:val="24"/>
+        </w:rPr>
+      </w:pPr>
+      <w:r>
+        <w:rPr>
+          <w:rFonts w:ascii="Consolas" w:hAnsi="Consolas" w:cs="Consolas"/>
+          <w:color w:val="000000"/>
+          <w:sz w:val="20"/>
+          <w:szCs w:val="20"/>
+        </w:rPr>
+        <w:t>For 2</w:t>
+      </w:r>
+      <w:r>
+        <w:rPr>
+          <w:rFonts w:ascii="Consolas" w:hAnsi="Consolas" w:cs="Consolas"/>
+          <w:color w:val="000000"/>
+          <w:sz w:val="20"/>
+          <w:szCs w:val="20"/>
+          <w:vertAlign w:val="superscript"/>
+        </w:rPr>
+        <w:t>nd</w:t>
+      </w:r>
+      <w:r>
+        <w:rPr>
+          <w:rFonts w:ascii="Consolas" w:hAnsi="Consolas" w:cs="Consolas"/>
+          <w:color w:val="000000"/>
+          <w:sz w:val="20"/>
+          <w:szCs w:val="20"/>
+        </w:rPr>
+        <w:t xml:space="preserve"> method</w:t>
+      </w:r>
+      <w:r>
+        <w:rPr>
+          <w:rFonts w:ascii="Consolas" w:hAnsi="Consolas" w:cs="Consolas"/>
+          <w:color w:val="000000"/>
+          <w:sz w:val="20"/>
+          <w:szCs w:val="20"/>
         </w:rPr>
         <w:tab/>
       </w:r>
       <w:r>
         <w:rPr>
-          <w:rFonts w:ascii="Arial" w:hAnsi="Arial" w:cs="Arial"/>
-          <w:color w:val="4E9072"/>
-        </w:rPr>
-        <w:t xml:space="preserve">//For Windows -comment out if using for </w:t>
-      </w:r>
-      <w:r>
-        <w:rPr>
-          <w:rFonts w:ascii="Arial" w:hAnsi="Arial" w:cs="Arial"/>
-          <w:color w:val="4E9072"/>
+          <w:rFonts w:ascii="Consolas" w:hAnsi="Consolas" w:cs="Consolas"/>
+          <w:color w:val="000000"/>
+          <w:sz w:val="20"/>
+          <w:szCs w:val="20"/>
+        </w:rPr>
+        <w:tab/>
+      </w:r>
+      <w:r>
+        <w:rPr>
+          <w:rFonts w:ascii="Consolas" w:hAnsi="Consolas" w:cs="Consolas"/>
+          <w:color w:val="000000"/>
+          <w:sz w:val="20"/>
+          <w:szCs w:val="20"/>
+        </w:rPr>
+        <w:tab/>
+      </w:r>
+    </w:p>
+    <w:p>
+      <w:pPr>
+        <w:autoSpaceDE w:val="0"/>
+        <w:autoSpaceDN w:val="0"/>
+        <w:adjustRightInd w:val="0"/>
+        <w:rPr>
+          <w:rFonts w:ascii="Consolas" w:hAnsi="Consolas" w:cs="Consolas"/>
+          <w:sz w:val="20"/>
+          <w:szCs w:val="20"/>
+        </w:rPr>
+      </w:pPr>
+      <w:r>
+        <w:rPr>
+          <w:rFonts w:ascii="Consolas" w:hAnsi="Consolas" w:cs="Consolas"/>
+          <w:i/>
+          <w:iCs/>
+          <w:color w:val="0000C0"/>
+          <w:sz w:val="20"/>
+          <w:szCs w:val="20"/>
+        </w:rPr>
+        <w:t>globalProp</w:t>
+      </w:r>
+      <w:r>
+        <w:rPr>
+          <w:rFonts w:ascii="Consolas" w:hAnsi="Consolas" w:cs="Consolas"/>
+          <w:color w:val="000000"/>
+          <w:sz w:val="20"/>
+          <w:szCs w:val="20"/>
+        </w:rPr>
+        <w:t>=</w:t>
+      </w:r>
+      <w:r>
+        <w:rPr>
+          <w:rFonts w:ascii="Consolas" w:hAnsi="Consolas" w:cs="Consolas"/>
+          <w:b/>
+          <w:bCs/>
+          <w:color w:val="7F0055"/>
+          <w:sz w:val="20"/>
+          <w:szCs w:val="20"/>
+        </w:rPr>
+        <w:t>new</w:t>
+      </w:r>
+      <w:r>
+        <w:rPr>
+          <w:rFonts w:ascii="Consolas" w:hAnsi="Consolas" w:cs="Consolas"/>
+          <w:color w:val="000000"/>
+          <w:sz w:val="20"/>
+          <w:szCs w:val="20"/>
+        </w:rPr>
+        <w:t xml:space="preserve"> Properties();</w:t>
+      </w:r>
+    </w:p>
+    <w:p>
+      <w:pPr>
+        <w:autoSpaceDE w:val="0"/>
+        <w:autoSpaceDN w:val="0"/>
+        <w:adjustRightInd w:val="0"/>
+        <w:rPr>
+          <w:rFonts w:ascii="Consolas" w:hAnsi="Consolas" w:cs="Consolas"/>
+          <w:sz w:val="20"/>
+          <w:szCs w:val="20"/>
+        </w:rPr>
+      </w:pPr>
+      <w:r>
+        <w:rPr>
+          <w:rFonts w:ascii="Consolas" w:hAnsi="Consolas" w:cs="Consolas"/>
+          <w:color w:val="000000"/>
+          <w:sz w:val="20"/>
+          <w:szCs w:val="20"/>
+          <w:highlight w:val="lightGray"/>
+        </w:rPr>
+        <w:t>FileInputStream</w:t>
+      </w:r>
+      <w:r>
+        <w:rPr>
+          <w:rFonts w:ascii="Consolas" w:hAnsi="Consolas" w:cs="Consolas"/>
+          <w:color w:val="000000"/>
+          <w:sz w:val="20"/>
+          <w:szCs w:val="20"/>
+        </w:rPr>
+        <w:t xml:space="preserve"> </w:t>
+      </w:r>
+      <w:r>
+        <w:rPr>
+          <w:rFonts w:ascii="Consolas" w:hAnsi="Consolas" w:cs="Consolas"/>
+          <w:color w:val="6A3E3E"/>
+          <w:sz w:val="20"/>
+          <w:szCs w:val="20"/>
+        </w:rPr>
+        <w:t>in</w:t>
+      </w:r>
+      <w:r>
+        <w:rPr>
+          <w:rFonts w:ascii="Consolas" w:hAnsi="Consolas" w:cs="Consolas"/>
+          <w:color w:val="000000"/>
+          <w:sz w:val="20"/>
+          <w:szCs w:val="20"/>
+        </w:rPr>
+        <w:t>=</w:t>
+      </w:r>
+      <w:r>
+        <w:rPr>
+          <w:rFonts w:ascii="Consolas" w:hAnsi="Consolas" w:cs="Consolas"/>
+          <w:b/>
+          <w:bCs/>
+          <w:color w:val="7F0055"/>
+          <w:sz w:val="20"/>
+          <w:szCs w:val="20"/>
+        </w:rPr>
+        <w:t>new</w:t>
+      </w:r>
+      <w:r>
+        <w:rPr>
+          <w:rFonts w:ascii="Consolas" w:hAnsi="Consolas" w:cs="Consolas"/>
+          <w:color w:val="000000"/>
+          <w:sz w:val="20"/>
+          <w:szCs w:val="20"/>
+        </w:rPr>
+        <w:t xml:space="preserve"> </w:t>
+      </w:r>
+      <w:r>
+        <w:rPr>
+          <w:rFonts w:ascii="Consolas" w:hAnsi="Consolas" w:cs="Consolas"/>
+          <w:color w:val="000000"/>
+          <w:sz w:val="20"/>
+          <w:szCs w:val="20"/>
+          <w:highlight w:val="lightGray"/>
+        </w:rPr>
+        <w:t>FileInputStream</w:t>
+      </w:r>
+      <w:r>
+        <w:rPr>
+          <w:rFonts w:ascii="Consolas" w:hAnsi="Consolas" w:cs="Consolas"/>
+          <w:color w:val="000000"/>
+          <w:sz w:val="20"/>
+          <w:szCs w:val="20"/>
+        </w:rPr>
+        <w:t>(</w:t>
+      </w:r>
+      <w:r>
+        <w:rPr>
+          <w:rFonts w:ascii="Consolas" w:hAnsi="Consolas" w:cs="Consolas"/>
+          <w:color w:val="2A00FF"/>
+          <w:sz w:val="20"/>
+          <w:szCs w:val="20"/>
+        </w:rPr>
+        <w:t>"C:\\EclipseProjects\\FamilyLocator\\src\\base\\global.properties"</w:t>
+      </w:r>
+      <w:r>
+        <w:rPr>
+          <w:rFonts w:ascii="Consolas" w:hAnsi="Consolas" w:cs="Consolas"/>
+          <w:color w:val="000000"/>
+          <w:sz w:val="20"/>
+          <w:szCs w:val="20"/>
+        </w:rPr>
+        <w:t>);</w:t>
+      </w:r>
+    </w:p>
+    <w:p>
+      <w:pPr>
+        <w:autoSpaceDE w:val="0"/>
+        <w:autoSpaceDN w:val="0"/>
+        <w:adjustRightInd w:val="0"/>
+        <w:rPr>
+          <w:rFonts w:ascii="Consolas" w:hAnsi="Consolas" w:cs="Consolas"/>
+          <w:sz w:val="20"/>
+          <w:szCs w:val="20"/>
+        </w:rPr>
+      </w:pPr>
+      <w:r>
+        <w:rPr>
+          <w:rFonts w:ascii="Consolas" w:hAnsi="Consolas" w:cs="Consolas"/>
+          <w:color w:val="3F7F5F"/>
+          <w:sz w:val="20"/>
+          <w:szCs w:val="20"/>
+        </w:rPr>
+        <w:t>//FileInputStream in=new FileInputStream("/Users/</w:t>
+      </w:r>
+      <w:r>
+        <w:rPr>
+          <w:rFonts w:ascii="Consolas" w:hAnsi="Consolas" w:cs="Consolas"/>
+          <w:color w:val="3F7F5F"/>
+          <w:sz w:val="20"/>
+          <w:szCs w:val="20"/>
           <w:u w:val="single"/>
         </w:rPr>
-        <w:t>mac</w:t>
-      </w:r>
-    </w:p>
-    <w:p>
-      <w:pPr>
-        <w:rPr>
-          <w:rFonts w:ascii="Arial" w:hAnsi="Arial" w:cs="Arial"/>
-          <w:color w:val="4E9072"/>
-        </w:rPr>
-      </w:pPr>
-      <w:r>
-        <w:rPr>
-          <w:rFonts w:ascii="Arial" w:hAnsi="Arial" w:cs="Arial"/>
-          <w:color w:val="4E9072"/>
-        </w:rPr>
-        <w:t>System.setProp</w:t>
-      </w:r>
-      <w:r>
-        <w:rPr>
-          <w:rFonts w:ascii="Arial" w:hAnsi="Arial" w:cs="Arial"/>
-          <w:color w:val="4E9072"/>
-        </w:rPr>
-        <w:t>erty("</w:t>
-      </w:r>
-      <w:proofErr w:type="gramStart"/>
-      <w:r>
-        <w:rPr>
-          <w:rFonts w:ascii="Arial" w:hAnsi="Arial" w:cs="Arial"/>
-          <w:color w:val="4E9072"/>
-        </w:rPr>
-        <w:t>webdriver.chrome</w:t>
-      </w:r>
-      <w:proofErr w:type="gramEnd"/>
-      <w:r>
-        <w:rPr>
-          <w:rFonts w:ascii="Arial" w:hAnsi="Arial" w:cs="Arial"/>
-          <w:color w:val="4E9072"/>
-        </w:rPr>
-        <w:t>.driver",</w:t>
-      </w:r>
-      <w:r>
-        <w:rPr>
-          <w:rFonts w:ascii="Arial" w:hAnsi="Arial" w:cs="Arial"/>
-          <w:color w:val="4E9072"/>
-        </w:rPr>
-        <w:t>"C:\\EclipseProjects\\FamilyLocator\\</w:t>
-      </w:r>
-      <w:r>
-        <w:rPr>
-          <w:rFonts w:ascii="Arial" w:hAnsi="Arial" w:cs="Arial"/>
-          <w:color w:val="4E9072"/>
+        <w:t>atong</w:t>
+      </w:r>
+      <w:r>
+        <w:rPr>
+          <w:rFonts w:ascii="Consolas" w:hAnsi="Consolas" w:cs="Consolas"/>
+          <w:color w:val="3F7F5F"/>
+          <w:sz w:val="20"/>
+          <w:szCs w:val="20"/>
+        </w:rPr>
+        <w:t>/Documents/EclipseProjects/FamilyLocator/</w:t>
+      </w:r>
+      <w:r>
+        <w:rPr>
+          <w:rFonts w:ascii="Consolas" w:hAnsi="Consolas" w:cs="Consolas"/>
+          <w:color w:val="3F7F5F"/>
+          <w:sz w:val="20"/>
+          <w:szCs w:val="20"/>
           <w:u w:val="single"/>
         </w:rPr>
-        <w:t>lib</w:t>
-      </w:r>
-      <w:r>
-        <w:rPr>
-          <w:rFonts w:ascii="Arial" w:hAnsi="Arial" w:cs="Arial"/>
-          <w:color w:val="4E9072"/>
-        </w:rPr>
-        <w:t>\\</w:t>
-      </w:r>
-      <w:r>
-        <w:rPr>
-          <w:rFonts w:ascii="Arial" w:hAnsi="Arial" w:cs="Arial"/>
-          <w:color w:val="4E9072"/>
-          <w:u w:val="single"/>
-        </w:rPr>
-        <w:t>chromedrive    r</w:t>
-      </w:r>
-      <w:r>
-        <w:rPr>
-          <w:rFonts w:ascii="Arial" w:hAnsi="Arial" w:cs="Arial"/>
-          <w:color w:val="4E9072"/>
-        </w:rPr>
-        <w:t>\\</w:t>
-      </w:r>
-      <w:r>
-        <w:rPr>
-          <w:rFonts w:ascii="Arial" w:hAnsi="Arial" w:cs="Arial"/>
-          <w:color w:val="4E9072"/>
-          <w:u w:val="single"/>
-        </w:rPr>
-        <w:t>chromedriver</w:t>
-      </w:r>
-      <w:r>
-        <w:rPr>
-          <w:rFonts w:ascii="Arial" w:hAnsi="Arial" w:cs="Arial"/>
-          <w:color w:val="4E9072"/>
-        </w:rPr>
-        <w:t>");</w:t>
-      </w:r>
-    </w:p>
-    <w:p>
-      <w:pPr>
-        <w:rPr>
-          <w:rFonts w:ascii="Arial" w:hAnsi="Arial" w:cs="Arial"/>
-        </w:rPr>
-      </w:pPr>
-      <w:r>
-        <w:rPr>
-          <w:rFonts w:ascii="Arial" w:hAnsi="Arial" w:cs="Arial"/>
+        <w:t>src</w:t>
+      </w:r>
+      <w:r>
+        <w:rPr>
+          <w:rFonts w:ascii="Consolas" w:hAnsi="Consolas" w:cs="Consolas"/>
+          <w:color w:val="3F7F5F"/>
+          <w:sz w:val="20"/>
+          <w:szCs w:val="20"/>
+        </w:rPr>
+        <w:t>/base/global.properties");</w:t>
+      </w:r>
+    </w:p>
+    <w:p>
+      <w:pPr>
+        <w:pStyle w:val="p2"/>
+        <w:rPr>
+          <w:rFonts w:ascii="Arial" w:hAnsi="Arial" w:cs="Arial"/>
+          <w:sz w:val="24"/>
+          <w:szCs w:val="24"/>
+        </w:rPr>
+      </w:pPr>
+      <w:r>
+        <w:rPr>
+          <w:rFonts w:ascii="Consolas" w:hAnsi="Consolas" w:cs="Consolas"/>
+          <w:color w:val="000000"/>
+          <w:sz w:val="20"/>
+          <w:szCs w:val="20"/>
         </w:rPr>
         <w:tab/>
       </w:r>
       <w:r>
         <w:rPr>
-          <w:rFonts w:ascii="Arial" w:hAnsi="Arial" w:cs="Arial"/>
+          <w:rFonts w:ascii="Consolas" w:hAnsi="Consolas" w:cs="Consolas"/>
+          <w:color w:val="000000"/>
+          <w:sz w:val="20"/>
+          <w:szCs w:val="20"/>
         </w:rPr>
         <w:tab/>
-      </w:r>
-      <w:r>
-        <w:rPr>
-          <w:rFonts w:ascii="Arial" w:hAnsi="Arial" w:cs="Arial"/>
-        </w:rPr>
-        <w:tab/>
-      </w:r>
-      <w:r>
-        <w:rPr>
-          <w:rFonts w:ascii="Arial" w:hAnsi="Arial" w:cs="Arial"/>
-        </w:rPr>
-        <w:tab/>
-      </w:r>
-      <w:r>
-        <w:rPr>
-          <w:rFonts w:ascii="Arial" w:hAnsi="Arial" w:cs="Arial"/>
-        </w:rPr>
-        <w:tab/>
-      </w:r>
-    </w:p>
-    <w:p>
-      <w:pPr>
-        <w:rPr>
-          <w:rFonts w:ascii="Arial" w:hAnsi="Arial" w:cs="Arial"/>
-        </w:rPr>
-      </w:pPr>
-      <w:r>
-        <w:rPr>
-          <w:rFonts w:ascii="Arial" w:hAnsi="Arial" w:cs="Arial"/>
-        </w:rPr>
-        <w:tab/>
-      </w:r>
-      <w:r>
-        <w:rPr>
-          <w:rFonts w:ascii="Arial" w:hAnsi="Arial" w:cs="Arial"/>
-        </w:rPr>
-        <w:tab/>
-      </w:r>
-      <w:r>
-        <w:rPr>
-          <w:rFonts w:ascii="Arial" w:hAnsi="Arial" w:cs="Arial"/>
-        </w:rPr>
-        <w:tab/>
-      </w:r>
-    </w:p>
-    <w:p>
-      <w:pPr>
-        <w:pStyle w:val="p2"/>
-        <w:rPr>
-          <w:rFonts w:ascii="Arial" w:hAnsi="Arial" w:cs="Arial"/>
-          <w:sz w:val="24"/>
-          <w:szCs w:val="24"/>
-        </w:rPr>
-      </w:pPr>
-      <w:r>
-        <w:rPr>
-          <w:rFonts w:ascii="Arial" w:hAnsi="Arial" w:cs="Arial"/>
-          <w:sz w:val="24"/>
-          <w:szCs w:val="24"/>
-        </w:rPr>
-        <w:t>Edit ExcelMethods.java</w:t>
-      </w:r>
-      <w:r>
-        <w:rPr>
-          <w:rFonts w:ascii="Arial" w:hAnsi="Arial" w:cs="Arial"/>
-          <w:sz w:val="24"/>
-          <w:szCs w:val="24"/>
-        </w:rPr>
-        <w:t xml:space="preserve"> and change to</w:t>
-      </w:r>
-    </w:p>
-    <w:p>
-      <w:pPr>
-        <w:rPr>
-          <w:rFonts w:ascii="Arial" w:hAnsi="Arial" w:cs="Arial"/>
-          <w:color w:val="4E9072"/>
-        </w:rPr>
-      </w:pPr>
-      <w:r>
-        <w:rPr>
-          <w:rFonts w:ascii="Arial" w:hAnsi="Arial" w:cs="Arial"/>
-          <w:color w:val="4E9072"/>
-        </w:rPr>
-        <w:t xml:space="preserve">//For </w:t>
-      </w:r>
-      <w:r>
-        <w:rPr>
-          <w:rFonts w:ascii="Arial" w:hAnsi="Arial" w:cs="Arial"/>
-          <w:color w:val="4E9072"/>
-          <w:u w:val="single"/>
-        </w:rPr>
-        <w:t>Mac</w:t>
-      </w:r>
-      <w:r>
-        <w:rPr>
-          <w:rFonts w:ascii="Arial" w:hAnsi="Arial" w:cs="Arial"/>
-          <w:color w:val="4E9072"/>
-        </w:rPr>
-        <w:t xml:space="preserve"> -comment out if using for windows</w:t>
-      </w:r>
-    </w:p>
-    <w:p>
-      <w:pPr>
-        <w:rPr>
-          <w:rFonts w:ascii="Arial" w:hAnsi="Arial" w:cs="Arial"/>
-          <w:color w:val="3933FF"/>
-        </w:rPr>
-      </w:pPr>
-      <w:r>
-        <w:rPr>
-          <w:rFonts w:ascii="Arial" w:hAnsi="Arial" w:cs="Arial"/>
-          <w:color w:val="000000"/>
-        </w:rPr>
-        <w:t>//</w:t>
-      </w:r>
-      <w:r>
-        <w:rPr>
-          <w:rFonts w:ascii="Arial" w:hAnsi="Arial" w:cs="Arial"/>
-          <w:color w:val="931A68"/>
-        </w:rPr>
-        <w:t>private</w:t>
-      </w:r>
-      <w:r>
-        <w:rPr>
-          <w:rFonts w:ascii="Arial" w:hAnsi="Arial" w:cs="Arial"/>
-          <w:color w:val="000000"/>
-        </w:rPr>
-        <w:t xml:space="preserve"> </w:t>
-      </w:r>
-      <w:r>
-        <w:rPr>
-          <w:rFonts w:ascii="Arial" w:hAnsi="Arial" w:cs="Arial"/>
-          <w:color w:val="931A68"/>
-        </w:rPr>
-        <w:t>static</w:t>
-      </w:r>
-      <w:r>
-        <w:rPr>
-          <w:rFonts w:ascii="Arial" w:hAnsi="Arial" w:cs="Arial"/>
-          <w:color w:val="000000"/>
-        </w:rPr>
-        <w:t xml:space="preserve"> </w:t>
-      </w:r>
-      <w:r>
-        <w:rPr>
-          <w:rFonts w:ascii="Arial" w:hAnsi="Arial" w:cs="Arial"/>
-          <w:color w:val="931A68"/>
-        </w:rPr>
-        <w:t>final</w:t>
-      </w:r>
-      <w:r>
-        <w:rPr>
-          <w:rFonts w:ascii="Arial" w:hAnsi="Arial" w:cs="Arial"/>
-          <w:color w:val="000000"/>
-        </w:rPr>
-        <w:t xml:space="preserve"> String </w:t>
-      </w:r>
-      <w:r>
-        <w:rPr>
-          <w:rFonts w:ascii="Arial" w:hAnsi="Arial" w:cs="Arial"/>
-          <w:color w:val="0326CC"/>
-        </w:rPr>
-        <w:t>FILE_NAME</w:t>
-      </w:r>
-      <w:r>
-        <w:rPr>
-          <w:rFonts w:ascii="Arial" w:hAnsi="Arial" w:cs="Arial"/>
-          <w:color w:val="000000"/>
-        </w:rPr>
-        <w:t xml:space="preserve"> = </w:t>
-      </w:r>
-      <w:r>
-        <w:rPr>
-          <w:rFonts w:ascii="Arial" w:hAnsi="Arial" w:cs="Arial"/>
-          <w:color w:val="3933FF"/>
-        </w:rPr>
-        <w:t>"/Users/atong/Documents/EclipseProjects/FamilyLocator/src/testdata/TestData.xlsx"</w:t>
-      </w:r>
-      <w:r>
-        <w:rPr>
-          <w:rFonts w:ascii="Arial" w:hAnsi="Arial" w:cs="Arial"/>
-          <w:color w:val="000000"/>
-        </w:rPr>
-        <w:t>;</w:t>
-      </w:r>
-    </w:p>
-    <w:p>
-      <w:pPr>
-        <w:rPr>
-          <w:rFonts w:ascii="Arial" w:hAnsi="Arial" w:cs="Arial"/>
-          <w:color w:val="4E9072"/>
-        </w:rPr>
-      </w:pPr>
-      <w:r>
-        <w:rPr>
-          <w:rFonts w:ascii="Arial" w:hAnsi="Arial" w:cs="Arial"/>
-          <w:color w:val="4E9072"/>
-        </w:rPr>
-        <w:t xml:space="preserve">//For Windows -comment out if using for </w:t>
-      </w:r>
-      <w:r>
-        <w:rPr>
-          <w:rFonts w:ascii="Arial" w:hAnsi="Arial" w:cs="Arial"/>
-          <w:color w:val="4E9072"/>
-          <w:u w:val="single"/>
-        </w:rPr>
-        <w:t>mac</w:t>
-      </w:r>
-    </w:p>
-    <w:p>
-      <w:pPr>
-        <w:rPr>
-          <w:rFonts w:ascii="Arial" w:hAnsi="Arial" w:cs="Arial"/>
-          <w:color w:val="4E9072"/>
-        </w:rPr>
-      </w:pPr>
-      <w:r>
-        <w:rPr>
-          <w:rFonts w:ascii="Arial" w:hAnsi="Arial" w:cs="Arial"/>
-          <w:color w:val="4E9072"/>
-        </w:rPr>
-        <w:t>private static final String FILE_NAME "C:\\EclipseProjects\\FamilyLocator\\</w:t>
-      </w:r>
-      <w:r>
-        <w:rPr>
-          <w:rFonts w:ascii="Arial" w:hAnsi="Arial" w:cs="Arial"/>
-          <w:color w:val="4E9072"/>
-          <w:u w:val="single"/>
-        </w:rPr>
-        <w:t>src</w:t>
-      </w:r>
-      <w:r>
-        <w:rPr>
-          <w:rFonts w:ascii="Arial" w:hAnsi="Arial" w:cs="Arial"/>
-          <w:color w:val="4E9072"/>
-        </w:rPr>
-        <w:t>\\</w:t>
-      </w:r>
-      <w:r>
-        <w:rPr>
-          <w:rFonts w:ascii="Arial" w:hAnsi="Arial" w:cs="Arial"/>
-          <w:color w:val="4E9072"/>
-          <w:u w:val="single"/>
-        </w:rPr>
-        <w:t>testdata</w:t>
-      </w:r>
-      <w:r>
-        <w:rPr>
-          <w:rFonts w:ascii="Arial" w:hAnsi="Arial" w:cs="Arial"/>
-          <w:color w:val="4E9072"/>
-        </w:rPr>
-        <w:t>\\TestData.xlsx";</w:t>
-      </w:r>
-    </w:p>
-    <w:p>
-      <w:pPr>
-        <w:rPr>
-          <w:rFonts w:ascii="Arial" w:hAnsi="Arial" w:cs="Arial"/>
-        </w:rPr>
-      </w:pPr>
-      <w:r>
-        <w:rPr>
-          <w:rFonts w:ascii="Arial" w:hAnsi="Arial" w:cs="Arial"/>
-        </w:rPr>
-        <w:t>    </w:t>
-      </w:r>
-    </w:p>
-    <w:p>
-      <w:pPr>
-        <w:pStyle w:val="p2"/>
-        <w:rPr>
-          <w:rFonts w:ascii="Arial" w:hAnsi="Arial" w:cs="Arial"/>
-          <w:sz w:val="24"/>
-          <w:szCs w:val="24"/>
-        </w:rPr>
-      </w:pPr>
-      <w:r>
-        <w:rPr>
-          <w:rFonts w:ascii="Arial" w:hAnsi="Arial" w:cs="Arial"/>
-          <w:sz w:val="24"/>
-          <w:szCs w:val="24"/>
-        </w:rPr>
-        <w:t>Edit logj4.properties and change to</w:t>
-      </w:r>
-    </w:p>
-    <w:p>
-      <w:pPr>
-        <w:rPr>
-          <w:rFonts w:ascii="Arial" w:hAnsi="Arial" w:cs="Arial"/>
-          <w:color w:val="3933FF"/>
-        </w:rPr>
-      </w:pPr>
-      <w:proofErr w:type="gramStart"/>
-      <w:r>
-        <w:rPr>
-          <w:rFonts w:ascii="Arial" w:hAnsi="Arial" w:cs="Arial"/>
-          <w:color w:val="000000"/>
-        </w:rPr>
-        <w:t>log4j.appender.file</w:t>
-      </w:r>
-      <w:proofErr w:type="gramEnd"/>
-      <w:r>
-        <w:rPr>
-          <w:rFonts w:ascii="Arial" w:hAnsi="Arial" w:cs="Arial"/>
-          <w:color w:val="000000"/>
-        </w:rPr>
-        <w:t>.File</w:t>
-      </w:r>
-      <w:r>
-        <w:rPr>
-          <w:rFonts w:ascii="Arial" w:hAnsi="Arial" w:cs="Arial"/>
-          <w:color w:val="000000"/>
-        </w:rPr>
-        <w:t>=C:\\</w:t>
-      </w:r>
-      <w:r>
-        <w:rPr>
-          <w:rFonts w:ascii="Arial" w:hAnsi="Arial" w:cs="Arial"/>
-          <w:color w:val="3933FF"/>
-        </w:rPr>
-        <w:t>EclipseProjects</w:t>
-      </w:r>
-      <w:r>
-        <w:rPr>
-          <w:rFonts w:ascii="Arial" w:hAnsi="Arial" w:cs="Arial"/>
-          <w:color w:val="3933FF"/>
-        </w:rPr>
-        <w:t>\</w:t>
-      </w:r>
-      <w:r>
-        <w:rPr>
-          <w:rFonts w:ascii="Arial" w:hAnsi="Arial" w:cs="Arial"/>
-          <w:color w:val="3933FF"/>
-        </w:rPr>
-        <w:t>FamilyLocator</w:t>
-      </w:r>
-      <w:r>
-        <w:rPr>
-          <w:rFonts w:ascii="Arial" w:hAnsi="Arial" w:cs="Arial"/>
-          <w:color w:val="3933FF"/>
-        </w:rPr>
-        <w:t>\</w:t>
-      </w:r>
-      <w:r>
-        <w:rPr>
-          <w:rFonts w:ascii="Arial" w:hAnsi="Arial" w:cs="Arial"/>
-          <w:color w:val="3933FF"/>
-        </w:rPr>
-        <w:t>log4jlogs</w:t>
-      </w:r>
-      <w:r>
-        <w:rPr>
-          <w:rFonts w:ascii="Arial" w:hAnsi="Arial" w:cs="Arial"/>
-          <w:color w:val="3933FF"/>
-        </w:rPr>
-        <w:t>\</w:t>
-      </w:r>
-      <w:r>
-        <w:rPr>
-          <w:rFonts w:ascii="Arial" w:hAnsi="Arial" w:cs="Arial"/>
-          <w:color w:val="3933FF"/>
-        </w:rPr>
-        <w:t>logs.log</w:t>
-      </w:r>
-    </w:p>
-    <w:p>
-      <w:pPr>
-        <w:rPr>
-          <w:rFonts w:ascii="Arial" w:hAnsi="Arial" w:cs="Arial"/>
-          <w:color w:val="3933FF"/>
-        </w:rPr>
-      </w:pPr>
-    </w:p>
-    <w:p>
-      <w:pPr>
-        <w:pStyle w:val="p2"/>
-        <w:rPr>
-          <w:rFonts w:ascii="Arial" w:hAnsi="Arial" w:cs="Arial"/>
-          <w:sz w:val="24"/>
-          <w:szCs w:val="24"/>
-        </w:rPr>
-      </w:pPr>
-      <w:r>
-        <w:rPr>
-          <w:rFonts w:ascii="Arial" w:hAnsi="Arial" w:cs="Arial"/>
-          <w:sz w:val="24"/>
-          <w:szCs w:val="24"/>
-        </w:rPr>
-        <w:t>Edit log4j2.xml and change to</w:t>
-      </w:r>
-    </w:p>
-    <w:p>
-      <w:pPr>
-        <w:rPr>
-          <w:rFonts w:ascii="Arial" w:hAnsi="Arial" w:cs="Arial"/>
-          <w:color w:val="3933FF"/>
-        </w:rPr>
-      </w:pPr>
-      <w:r>
-        <w:rPr>
-          <w:rFonts w:ascii="Arial" w:hAnsi="Arial" w:cs="Arial"/>
-          <w:color w:val="009193"/>
-        </w:rPr>
-        <w:t>&lt;</w:t>
-      </w:r>
-      <w:r>
-        <w:rPr>
-          <w:rFonts w:ascii="Arial" w:hAnsi="Arial" w:cs="Arial"/>
-          <w:color w:val="4E9192"/>
-        </w:rPr>
-        <w:t>RollingFile</w:t>
-      </w:r>
-      <w:r>
-        <w:rPr>
-          <w:rFonts w:ascii="Arial" w:hAnsi="Arial" w:cs="Arial"/>
-          <w:color w:val="000000"/>
-        </w:rPr>
-        <w:t xml:space="preserve"> </w:t>
-      </w:r>
-      <w:r>
-        <w:rPr>
-          <w:rFonts w:ascii="Arial" w:hAnsi="Arial" w:cs="Arial"/>
-          <w:color w:val="932192"/>
-        </w:rPr>
-        <w:t>name</w:t>
-      </w:r>
-      <w:r>
-        <w:rPr>
-          <w:rFonts w:ascii="Arial" w:hAnsi="Arial" w:cs="Arial"/>
-          <w:color w:val="000000"/>
-        </w:rPr>
-        <w:t>=</w:t>
-      </w:r>
-      <w:r>
-        <w:rPr>
-          <w:rFonts w:ascii="Arial" w:hAnsi="Arial" w:cs="Arial"/>
-          <w:color w:val="3933FF"/>
-        </w:rPr>
-        <w:t>"RollingFile"</w:t>
-      </w:r>
-      <w:r>
-        <w:rPr>
-          <w:rFonts w:ascii="Arial" w:hAnsi="Arial" w:cs="Arial"/>
-          <w:color w:val="000000"/>
-        </w:rPr>
-        <w:t xml:space="preserve"> </w:t>
-      </w:r>
-      <w:r>
-        <w:rPr>
-          <w:rFonts w:ascii="Arial" w:hAnsi="Arial" w:cs="Arial"/>
-          <w:color w:val="932192"/>
-        </w:rPr>
-        <w:t>filename</w:t>
-      </w:r>
-      <w:proofErr w:type="gramStart"/>
-      <w:r>
-        <w:rPr>
-          <w:rFonts w:ascii="Arial" w:hAnsi="Arial" w:cs="Arial"/>
-          <w:color w:val="000000"/>
-        </w:rPr>
-        <w:t>=”C:\\</w:t>
-      </w:r>
-      <w:r>
-        <w:rPr>
-          <w:rFonts w:ascii="Arial" w:hAnsi="Arial" w:cs="Arial"/>
-          <w:color w:val="3933FF"/>
-        </w:rPr>
-        <w:t>EclipseProjects\FamilyLocator\log4jlogs\logs.log</w:t>
-      </w:r>
-      <w:proofErr w:type="gramEnd"/>
-      <w:r>
-        <w:rPr>
-          <w:rFonts w:ascii="Arial" w:hAnsi="Arial" w:cs="Arial"/>
-          <w:color w:val="3933FF"/>
-        </w:rPr>
-        <w:t>"</w:t>
-      </w:r>
-    </w:p>
-    <w:p>
-      <w:pPr>
-        <w:rPr>
-          <w:rFonts w:ascii="Arial" w:hAnsi="Arial" w:cs="Arial"/>
-          <w:color w:val="3933FF"/>
-        </w:rPr>
-      </w:pPr>
-      <w:r>
-        <w:rPr>
-          <w:rFonts w:ascii="Arial" w:hAnsi="Arial" w:cs="Arial"/>
-          <w:color w:val="000000"/>
-        </w:rPr>
-        <w:t xml:space="preserve">       </w:t>
-      </w:r>
-      <w:r>
-        <w:rPr>
-          <w:rFonts w:ascii="Arial" w:hAnsi="Arial" w:cs="Arial"/>
-          <w:color w:val="932192"/>
-        </w:rPr>
-        <w:t>filepattern</w:t>
-      </w:r>
-      <w:r>
-        <w:rPr>
-          <w:rFonts w:ascii="Arial" w:hAnsi="Arial" w:cs="Arial"/>
-          <w:color w:val="000000"/>
-        </w:rPr>
-        <w:t>=</w:t>
-      </w:r>
-      <w:r>
-        <w:rPr>
-          <w:rFonts w:ascii="Arial" w:hAnsi="Arial" w:cs="Arial"/>
-          <w:color w:val="3933FF"/>
-        </w:rPr>
-        <w:t>"${logPath}/%d{YYYYMMddHHmmss}-fargo.log"</w:t>
-      </w:r>
-      <w:r>
-        <w:rPr>
-          <w:rFonts w:ascii="Arial" w:hAnsi="Arial" w:cs="Arial"/>
-          <w:color w:val="009193"/>
-        </w:rPr>
-        <w:t>&gt;</w:t>
       </w:r>
     </w:p>
     <w:p>
@@ -2635,23 +3180,13 @@
           <w:szCs w:val="24"/>
         </w:rPr>
       </w:pPr>
-      <w:proofErr w:type="gramStart"/>
-      <w:r>
-        <w:rPr>
-          <w:rFonts w:ascii="Arial" w:hAnsi="Arial" w:cs="Arial"/>
-          <w:sz w:val="24"/>
-          <w:szCs w:val="24"/>
-        </w:rPr>
-        <w:t>So</w:t>
-      </w:r>
-      <w:proofErr w:type="gramEnd"/>
-      <w:r>
-        <w:rPr>
-          <w:rFonts w:ascii="Arial" w:hAnsi="Arial" w:cs="Arial"/>
-          <w:sz w:val="24"/>
-          <w:szCs w:val="24"/>
-        </w:rPr>
-        <w:t xml:space="preserve"> if you want a copy of the old test results, please copy this folder to another location for your later use.</w:t>
+      <w:r>
+        <w:rPr>
+          <w:rFonts w:ascii="Arial" w:hAnsi="Arial" w:cs="Arial"/>
+          <w:sz w:val="24"/>
+          <w:szCs w:val="24"/>
+        </w:rPr>
+        <w:t>So if you want a copy of the old test results, please copy this folder to another location for your later use.</w:t>
       </w:r>
     </w:p>
     <w:p>
@@ -2779,7 +3314,7 @@
       </w:r>
     </w:p>
     <w:sectPr>
-      <w:footerReference w:type="default" r:id="rId10"/>
+      <w:footerReference w:type="default" r:id="rId11"/>
       <w:pgSz w:w="12240" w:h="15840"/>
       <w:pgMar w:top="1440" w:right="1080" w:bottom="1440" w:left="1080" w:header="720" w:footer="720" w:gutter="0"/>
       <w:cols w:space="720"/>
@@ -2790,7 +3325,7 @@
 </file>
 
 <file path=word/endnotes.xml><?xml version="1.0" encoding="utf-8"?>
-<w:endnotes xmlns:wpc="http://schemas.microsoft.com/office/word/2010/wordprocessingCanvas" xmlns:mo="http://schemas.microsoft.com/office/mac/office/2008/main" xmlns:mc="http://schemas.openxmlformats.org/markup-compatibility/2006" xmlns:mv="urn:schemas-microsoft-com:mac:vml" xmlns:o="urn:schemas-microsoft-com:office:office" xmlns:r="http://schemas.openxmlformats.org/officeDocument/2006/relationships" xmlns:m="http://schemas.openxmlformats.org/officeDocument/2006/math" xmlns:v="urn:schemas-microsoft-com:vml" xmlns:wp14="http://schemas.microsoft.com/office/word/2010/wordprocessingDrawing" xmlns:wp="http://schemas.openxmlformats.org/drawingml/2006/wordprocessingDrawing" xmlns:w10="urn:schemas-microsoft-com:office:word" xmlns:w="http://schemas.openxmlformats.org/wordprocessingml/2006/main" xmlns:w14="http://schemas.microsoft.com/office/word/2010/wordml" xmlns:w15="http://schemas.microsoft.com/office/word/2012/wordml" xmlns:wpg="http://schemas.microsoft.com/office/word/2010/wordprocessingGroup" xmlns:wpi="http://schemas.microsoft.com/office/word/2010/wordprocessingInk" xmlns:wne="http://schemas.microsoft.com/office/word/2006/wordml" xmlns:wps="http://schemas.microsoft.com/office/word/2010/wordprocessingShape" mc:Ignorable="w14 w15 wp14">
+<w:endnotes xmlns:wpc="http://schemas.microsoft.com/office/word/2010/wordprocessingCanvas" xmlns:mc="http://schemas.openxmlformats.org/markup-compatibility/2006" xmlns:o="urn:schemas-microsoft-com:office:office" xmlns:r="http://schemas.openxmlformats.org/officeDocument/2006/relationships" xmlns:m="http://schemas.openxmlformats.org/officeDocument/2006/math" xmlns:v="urn:schemas-microsoft-com:vml" xmlns:wp14="http://schemas.microsoft.com/office/word/2010/wordprocessingDrawing" xmlns:wp="http://schemas.openxmlformats.org/drawingml/2006/wordprocessingDrawing" xmlns:w10="urn:schemas-microsoft-com:office:word" xmlns:w="http://schemas.openxmlformats.org/wordprocessingml/2006/main" xmlns:w14="http://schemas.microsoft.com/office/word/2010/wordml" xmlns:wpg="http://schemas.microsoft.com/office/word/2010/wordprocessingGroup" xmlns:wpi="http://schemas.microsoft.com/office/word/2010/wordprocessingInk" xmlns:wne="http://schemas.microsoft.com/office/word/2006/wordml" xmlns:wps="http://schemas.microsoft.com/office/word/2010/wordprocessingShape" mc:Ignorable="w14 wp14">
   <w:endnote w:type="separator" w:id="-1">
     <w:p>
       <w:r>
@@ -2809,7 +3344,7 @@
 </file>
 
 <file path=word/footer1.xml><?xml version="1.0" encoding="utf-8"?>
-<w:ftr xmlns:wpc="http://schemas.microsoft.com/office/word/2010/wordprocessingCanvas" xmlns:mo="http://schemas.microsoft.com/office/mac/office/2008/main" xmlns:mc="http://schemas.openxmlformats.org/markup-compatibility/2006" xmlns:mv="urn:schemas-microsoft-com:mac:vml" xmlns:o="urn:schemas-microsoft-com:office:office" xmlns:r="http://schemas.openxmlformats.org/officeDocument/2006/relationships" xmlns:m="http://schemas.openxmlformats.org/officeDocument/2006/math" xmlns:v="urn:schemas-microsoft-com:vml" xmlns:wp14="http://schemas.microsoft.com/office/word/2010/wordprocessingDrawing" xmlns:wp="http://schemas.openxmlformats.org/drawingml/2006/wordprocessingDrawing" xmlns:w10="urn:schemas-microsoft-com:office:word" xmlns:w="http://schemas.openxmlformats.org/wordprocessingml/2006/main" xmlns:w14="http://schemas.microsoft.com/office/word/2010/wordml" xmlns:w15="http://schemas.microsoft.com/office/word/2012/wordml" xmlns:wpg="http://schemas.microsoft.com/office/word/2010/wordprocessingGroup" xmlns:wpi="http://schemas.microsoft.com/office/word/2010/wordprocessingInk" xmlns:wne="http://schemas.microsoft.com/office/word/2006/wordml" xmlns:wps="http://schemas.microsoft.com/office/word/2010/wordprocessingShape" mc:Ignorable="w14 w15 wp14">
+<w:ftr xmlns:wpc="http://schemas.microsoft.com/office/word/2010/wordprocessingCanvas" xmlns:mc="http://schemas.openxmlformats.org/markup-compatibility/2006" xmlns:o="urn:schemas-microsoft-com:office:office" xmlns:r="http://schemas.openxmlformats.org/officeDocument/2006/relationships" xmlns:m="http://schemas.openxmlformats.org/officeDocument/2006/math" xmlns:v="urn:schemas-microsoft-com:vml" xmlns:wp14="http://schemas.microsoft.com/office/word/2010/wordprocessingDrawing" xmlns:wp="http://schemas.openxmlformats.org/drawingml/2006/wordprocessingDrawing" xmlns:w10="urn:schemas-microsoft-com:office:word" xmlns:w="http://schemas.openxmlformats.org/wordprocessingml/2006/main" xmlns:w14="http://schemas.microsoft.com/office/word/2010/wordml" xmlns:wpg="http://schemas.microsoft.com/office/word/2010/wordprocessingGroup" xmlns:wpi="http://schemas.microsoft.com/office/word/2010/wordprocessingInk" xmlns:wne="http://schemas.microsoft.com/office/word/2006/wordml" xmlns:wps="http://schemas.microsoft.com/office/word/2010/wordprocessingShape" mc:Ignorable="w14 wp14">
   <w:p>
     <w:pPr>
       <w:pStyle w:val="Footer"/>
@@ -2822,7 +3357,7 @@
 </file>
 
 <file path=word/footnotes.xml><?xml version="1.0" encoding="utf-8"?>
-<w:footnotes xmlns:wpc="http://schemas.microsoft.com/office/word/2010/wordprocessingCanvas" xmlns:mo="http://schemas.microsoft.com/office/mac/office/2008/main" xmlns:mc="http://schemas.openxmlformats.org/markup-compatibility/2006" xmlns:mv="urn:schemas-microsoft-com:mac:vml" xmlns:o="urn:schemas-microsoft-com:office:office" xmlns:r="http://schemas.openxmlformats.org/officeDocument/2006/relationships" xmlns:m="http://schemas.openxmlformats.org/officeDocument/2006/math" xmlns:v="urn:schemas-microsoft-com:vml" xmlns:wp14="http://schemas.microsoft.com/office/word/2010/wordprocessingDrawing" xmlns:wp="http://schemas.openxmlformats.org/drawingml/2006/wordprocessingDrawing" xmlns:w10="urn:schemas-microsoft-com:office:word" xmlns:w="http://schemas.openxmlformats.org/wordprocessingml/2006/main" xmlns:w14="http://schemas.microsoft.com/office/word/2010/wordml" xmlns:w15="http://schemas.microsoft.com/office/word/2012/wordml" xmlns:wpg="http://schemas.microsoft.com/office/word/2010/wordprocessingGroup" xmlns:wpi="http://schemas.microsoft.com/office/word/2010/wordprocessingInk" xmlns:wne="http://schemas.microsoft.com/office/word/2006/wordml" xmlns:wps="http://schemas.microsoft.com/office/word/2010/wordprocessingShape" mc:Ignorable="w14 w15 wp14">
+<w:footnotes xmlns:wpc="http://schemas.microsoft.com/office/word/2010/wordprocessingCanvas" xmlns:mc="http://schemas.openxmlformats.org/markup-compatibility/2006" xmlns:o="urn:schemas-microsoft-com:office:office" xmlns:r="http://schemas.openxmlformats.org/officeDocument/2006/relationships" xmlns:m="http://schemas.openxmlformats.org/officeDocument/2006/math" xmlns:v="urn:schemas-microsoft-com:vml" xmlns:wp14="http://schemas.microsoft.com/office/word/2010/wordprocessingDrawing" xmlns:wp="http://schemas.openxmlformats.org/drawingml/2006/wordprocessingDrawing" xmlns:w10="urn:schemas-microsoft-com:office:word" xmlns:w="http://schemas.openxmlformats.org/wordprocessingml/2006/main" xmlns:w14="http://schemas.microsoft.com/office/word/2010/wordml" xmlns:wpg="http://schemas.microsoft.com/office/word/2010/wordprocessingGroup" xmlns:wpi="http://schemas.microsoft.com/office/word/2010/wordprocessingInk" xmlns:wne="http://schemas.microsoft.com/office/word/2006/wordml" xmlns:wps="http://schemas.microsoft.com/office/word/2010/wordprocessingShape" mc:Ignorable="w14 wp14">
   <w:footnote w:type="separator" w:id="-1">
     <w:p>
       <w:r>
@@ -2841,7 +3376,7 @@
 </file>
 
 <file path=word/numbering.xml><?xml version="1.0" encoding="utf-8"?>
-<w:numbering xmlns:wpc="http://schemas.microsoft.com/office/word/2010/wordprocessingCanvas" xmlns:mo="http://schemas.microsoft.com/office/mac/office/2008/main" xmlns:mc="http://schemas.openxmlformats.org/markup-compatibility/2006" xmlns:mv="urn:schemas-microsoft-com:mac:vml" xmlns:o="urn:schemas-microsoft-com:office:office" xmlns:r="http://schemas.openxmlformats.org/officeDocument/2006/relationships" xmlns:m="http://schemas.openxmlformats.org/officeDocument/2006/math" xmlns:v="urn:schemas-microsoft-com:vml" xmlns:wp14="http://schemas.microsoft.com/office/word/2010/wordprocessingDrawing" xmlns:wp="http://schemas.openxmlformats.org/drawingml/2006/wordprocessingDrawing" xmlns:w10="urn:schemas-microsoft-com:office:word" xmlns:w="http://schemas.openxmlformats.org/wordprocessingml/2006/main" xmlns:w14="http://schemas.microsoft.com/office/word/2010/wordml" xmlns:w15="http://schemas.microsoft.com/office/word/2012/wordml" xmlns:wpg="http://schemas.microsoft.com/office/word/2010/wordprocessingGroup" xmlns:wpi="http://schemas.microsoft.com/office/word/2010/wordprocessingInk" xmlns:wne="http://schemas.microsoft.com/office/word/2006/wordml" xmlns:wps="http://schemas.microsoft.com/office/word/2010/wordprocessingShape" mc:Ignorable="w14 w15 wp14">
+<w:numbering xmlns:wpc="http://schemas.microsoft.com/office/word/2010/wordprocessingCanvas" xmlns:mc="http://schemas.openxmlformats.org/markup-compatibility/2006" xmlns:o="urn:schemas-microsoft-com:office:office" xmlns:r="http://schemas.openxmlformats.org/officeDocument/2006/relationships" xmlns:m="http://schemas.openxmlformats.org/officeDocument/2006/math" xmlns:v="urn:schemas-microsoft-com:vml" xmlns:wp14="http://schemas.microsoft.com/office/word/2010/wordprocessingDrawing" xmlns:wp="http://schemas.openxmlformats.org/drawingml/2006/wordprocessingDrawing" xmlns:w10="urn:schemas-microsoft-com:office:word" xmlns:w="http://schemas.openxmlformats.org/wordprocessingml/2006/main" xmlns:w14="http://schemas.microsoft.com/office/word/2010/wordml" xmlns:wpg="http://schemas.microsoft.com/office/word/2010/wordprocessingGroup" xmlns:wpi="http://schemas.microsoft.com/office/word/2010/wordprocessingInk" xmlns:wne="http://schemas.microsoft.com/office/word/2006/wordml" xmlns:wps="http://schemas.microsoft.com/office/word/2010/wordprocessingShape" mc:Ignorable="w14 wp14">
   <w:abstractNum w:abstractNumId="0">
     <w:nsid w:val="59304B05"/>
     <w:multiLevelType w:val="hybridMultilevel"/>
@@ -3028,7 +3563,7 @@
 </file>
 
 <file path=word/styles.xml><?xml version="1.0" encoding="utf-8"?>
-<w:styles xmlns:mc="http://schemas.openxmlformats.org/markup-compatibility/2006" xmlns:r="http://schemas.openxmlformats.org/officeDocument/2006/relationships" xmlns:w="http://schemas.openxmlformats.org/wordprocessingml/2006/main" xmlns:w14="http://schemas.microsoft.com/office/word/2010/wordml" xmlns:w15="http://schemas.microsoft.com/office/word/2012/wordml" mc:Ignorable="w14 w15">
+<w:styles xmlns:mc="http://schemas.openxmlformats.org/markup-compatibility/2006" xmlns:r="http://schemas.openxmlformats.org/officeDocument/2006/relationships" xmlns:w="http://schemas.openxmlformats.org/wordprocessingml/2006/main" xmlns:w14="http://schemas.microsoft.com/office/word/2010/wordml" mc:Ignorable="w14">
   <w:docDefaults>
     <w:rPrDefault>
       <w:rPr>
@@ -3040,389 +3575,508 @@
     </w:rPrDefault>
     <w:pPrDefault/>
   </w:docDefaults>
-  <w:latentStyles w:defLockedState="0" w:defUIPriority="99" w:defSemiHidden="0" w:defUnhideWhenUsed="0" w:defQFormat="0" w:count="382">
-    <w:lsdException w:name="Normal" w:uiPriority="0" w:qFormat="1"/>
-    <w:lsdException w:name="heading 1" w:uiPriority="9" w:qFormat="1"/>
-    <w:lsdException w:name="heading 2" w:semiHidden="1" w:uiPriority="9" w:unhideWhenUsed="1" w:qFormat="1"/>
-    <w:lsdException w:name="heading 3" w:semiHidden="1" w:uiPriority="9" w:unhideWhenUsed="1" w:qFormat="1"/>
-    <w:lsdException w:name="heading 4" w:semiHidden="1" w:uiPriority="9" w:unhideWhenUsed="1" w:qFormat="1"/>
-    <w:lsdException w:name="heading 5" w:semiHidden="1" w:uiPriority="9" w:unhideWhenUsed="1" w:qFormat="1"/>
-    <w:lsdException w:name="heading 6" w:semiHidden="1" w:uiPriority="9" w:unhideWhenUsed="1" w:qFormat="1"/>
-    <w:lsdException w:name="heading 7" w:semiHidden="1" w:uiPriority="9" w:unhideWhenUsed="1" w:qFormat="1"/>
-    <w:lsdException w:name="heading 8" w:semiHidden="1" w:uiPriority="9" w:unhideWhenUsed="1" w:qFormat="1"/>
-    <w:lsdException w:name="heading 9" w:semiHidden="1" w:uiPriority="9" w:unhideWhenUsed="1" w:qFormat="1"/>
-    <w:lsdException w:name="index 1" w:semiHidden="1" w:unhideWhenUsed="1"/>
-    <w:lsdException w:name="index 2" w:semiHidden="1" w:unhideWhenUsed="1"/>
-    <w:lsdException w:name="index 3" w:semiHidden="1" w:unhideWhenUsed="1"/>
-    <w:lsdException w:name="index 4" w:semiHidden="1" w:unhideWhenUsed="1"/>
-    <w:lsdException w:name="index 5" w:semiHidden="1" w:unhideWhenUsed="1"/>
-    <w:lsdException w:name="index 6" w:semiHidden="1" w:unhideWhenUsed="1"/>
-    <w:lsdException w:name="index 7" w:semiHidden="1" w:unhideWhenUsed="1"/>
-    <w:lsdException w:name="index 8" w:semiHidden="1" w:unhideWhenUsed="1"/>
-    <w:lsdException w:name="index 9" w:semiHidden="1" w:unhideWhenUsed="1"/>
-    <w:lsdException w:name="toc 1" w:semiHidden="1" w:uiPriority="39" w:unhideWhenUsed="1"/>
-    <w:lsdException w:name="toc 2" w:semiHidden="1" w:uiPriority="39" w:unhideWhenUsed="1"/>
-    <w:lsdException w:name="toc 3" w:semiHidden="1" w:uiPriority="39" w:unhideWhenUsed="1"/>
-    <w:lsdException w:name="toc 4" w:semiHidden="1" w:uiPriority="39" w:unhideWhenUsed="1"/>
-    <w:lsdException w:name="toc 5" w:semiHidden="1" w:uiPriority="39" w:unhideWhenUsed="1"/>
-    <w:lsdException w:name="toc 6" w:semiHidden="1" w:uiPriority="39" w:unhideWhenUsed="1"/>
-    <w:lsdException w:name="toc 7" w:semiHidden="1" w:uiPriority="39" w:unhideWhenUsed="1"/>
-    <w:lsdException w:name="toc 8" w:semiHidden="1" w:uiPriority="39" w:unhideWhenUsed="1"/>
-    <w:lsdException w:name="toc 9" w:semiHidden="1" w:uiPriority="39" w:unhideWhenUsed="1"/>
-    <w:lsdException w:name="Normal Indent" w:semiHidden="1" w:unhideWhenUsed="1"/>
-    <w:lsdException w:name="footnote text" w:semiHidden="1" w:unhideWhenUsed="1"/>
-    <w:lsdException w:name="annotation text" w:semiHidden="1" w:unhideWhenUsed="1"/>
-    <w:lsdException w:name="header" w:semiHidden="1" w:unhideWhenUsed="1"/>
-    <w:lsdException w:name="footer" w:semiHidden="1" w:unhideWhenUsed="1"/>
-    <w:lsdException w:name="index heading" w:semiHidden="1" w:unhideWhenUsed="1"/>
-    <w:lsdException w:name="caption" w:semiHidden="1" w:uiPriority="35" w:unhideWhenUsed="1" w:qFormat="1"/>
-    <w:lsdException w:name="table of figures" w:semiHidden="1" w:unhideWhenUsed="1"/>
-    <w:lsdException w:name="envelope address" w:semiHidden="1" w:unhideWhenUsed="1"/>
-    <w:lsdException w:name="envelope return" w:semiHidden="1" w:unhideWhenUsed="1"/>
-    <w:lsdException w:name="footnote reference" w:semiHidden="1" w:unhideWhenUsed="1"/>
-    <w:lsdException w:name="annotation reference" w:semiHidden="1" w:unhideWhenUsed="1"/>
-    <w:lsdException w:name="line number" w:semiHidden="1" w:unhideWhenUsed="1"/>
-    <w:lsdException w:name="page number" w:semiHidden="1" w:unhideWhenUsed="1"/>
-    <w:lsdException w:name="endnote reference" w:semiHidden="1" w:unhideWhenUsed="1"/>
-    <w:lsdException w:name="endnote text" w:semiHidden="1" w:unhideWhenUsed="1"/>
-    <w:lsdException w:name="table of authorities" w:semiHidden="1" w:unhideWhenUsed="1"/>
-    <w:lsdException w:name="macro" w:semiHidden="1" w:unhideWhenUsed="1"/>
-    <w:lsdException w:name="toa heading" w:semiHidden="1" w:unhideWhenUsed="1"/>
-    <w:lsdException w:name="List" w:semiHidden="1" w:unhideWhenUsed="1"/>
-    <w:lsdException w:name="List Bullet" w:semiHidden="1" w:unhideWhenUsed="1"/>
-    <w:lsdException w:name="List Number" w:semiHidden="1" w:unhideWhenUsed="1"/>
-    <w:lsdException w:name="List 2" w:semiHidden="1" w:unhideWhenUsed="1"/>
-    <w:lsdException w:name="List 3" w:semiHidden="1" w:unhideWhenUsed="1"/>
-    <w:lsdException w:name="List 4" w:semiHidden="1" w:unhideWhenUsed="1"/>
-    <w:lsdException w:name="List 5" w:semiHidden="1" w:unhideWhenUsed="1"/>
-    <w:lsdException w:name="List Bullet 2" w:semiHidden="1" w:unhideWhenUsed="1"/>
-    <w:lsdException w:name="List Bullet 3" w:semiHidden="1" w:unhideWhenUsed="1"/>
-    <w:lsdException w:name="List Bullet 4" w:semiHidden="1" w:unhideWhenUsed="1"/>
-    <w:lsdException w:name="List Bullet 5" w:semiHidden="1" w:unhideWhenUsed="1"/>
-    <w:lsdException w:name="List Number 2" w:semiHidden="1" w:unhideWhenUsed="1"/>
-    <w:lsdException w:name="List Number 3" w:semiHidden="1" w:unhideWhenUsed="1"/>
-    <w:lsdException w:name="List Number 4" w:semiHidden="1" w:unhideWhenUsed="1"/>
-    <w:lsdException w:name="List Number 5" w:semiHidden="1" w:unhideWhenUsed="1"/>
-    <w:lsdException w:name="Title" w:uiPriority="10" w:qFormat="1"/>
-    <w:lsdException w:name="Closing" w:semiHidden="1" w:unhideWhenUsed="1"/>
-    <w:lsdException w:name="Signature" w:semiHidden="1" w:unhideWhenUsed="1"/>
-    <w:lsdException w:name="Default Paragraph Font" w:semiHidden="1" w:uiPriority="1" w:unhideWhenUsed="1"/>
-    <w:lsdException w:name="Body Text" w:semiHidden="1" w:unhideWhenUsed="1"/>
-    <w:lsdException w:name="Body Text Indent" w:semiHidden="1" w:unhideWhenUsed="1"/>
-    <w:lsdException w:name="List Continue" w:semiHidden="1" w:unhideWhenUsed="1"/>
-    <w:lsdException w:name="List Continue 2" w:semiHidden="1" w:unhideWhenUsed="1"/>
-    <w:lsdException w:name="List Continue 3" w:semiHidden="1" w:unhideWhenUsed="1"/>
-    <w:lsdException w:name="List Continue 4" w:semiHidden="1" w:unhideWhenUsed="1"/>
-    <w:lsdException w:name="List Continue 5" w:semiHidden="1" w:unhideWhenUsed="1"/>
-    <w:lsdException w:name="Message Header" w:semiHidden="1" w:unhideWhenUsed="1"/>
-    <w:lsdException w:name="Subtitle" w:uiPriority="11" w:qFormat="1"/>
-    <w:lsdException w:name="Salutation" w:semiHidden="1" w:unhideWhenUsed="1"/>
-    <w:lsdException w:name="Date" w:semiHidden="1" w:unhideWhenUsed="1"/>
-    <w:lsdException w:name="Body Text First Indent" w:semiHidden="1" w:unhideWhenUsed="1"/>
-    <w:lsdException w:name="Body Text First Indent 2" w:semiHidden="1" w:unhideWhenUsed="1"/>
-    <w:lsdException w:name="Note Heading" w:semiHidden="1" w:unhideWhenUsed="1"/>
-    <w:lsdException w:name="Body Text 2" w:semiHidden="1" w:unhideWhenUsed="1"/>
-    <w:lsdException w:name="Body Text 3" w:semiHidden="1" w:unhideWhenUsed="1"/>
-    <w:lsdException w:name="Body Text Indent 2" w:semiHidden="1" w:unhideWhenUsed="1"/>
-    <w:lsdException w:name="Body Text Indent 3" w:semiHidden="1" w:unhideWhenUsed="1"/>
-    <w:lsdException w:name="Block Text" w:semiHidden="1" w:unhideWhenUsed="1"/>
-    <w:lsdException w:name="Hyperlink" w:semiHidden="1" w:unhideWhenUsed="1"/>
-    <w:lsdException w:name="FollowedHyperlink" w:semiHidden="1" w:unhideWhenUsed="1"/>
-    <w:lsdException w:name="Strong" w:uiPriority="22" w:qFormat="1"/>
-    <w:lsdException w:name="Emphasis" w:uiPriority="20" w:qFormat="1"/>
-    <w:lsdException w:name="Document Map" w:semiHidden="1" w:unhideWhenUsed="1"/>
-    <w:lsdException w:name="Plain Text" w:semiHidden="1" w:unhideWhenUsed="1"/>
-    <w:lsdException w:name="E-mail Signature" w:semiHidden="1" w:unhideWhenUsed="1"/>
-    <w:lsdException w:name="HTML Top of Form" w:semiHidden="1" w:unhideWhenUsed="1"/>
-    <w:lsdException w:name="HTML Bottom of Form" w:semiHidden="1" w:unhideWhenUsed="1"/>
-    <w:lsdException w:name="Normal (Web)" w:semiHidden="1" w:unhideWhenUsed="1"/>
-    <w:lsdException w:name="HTML Acronym" w:semiHidden="1" w:unhideWhenUsed="1"/>
-    <w:lsdException w:name="HTML Address" w:semiHidden="1" w:unhideWhenUsed="1"/>
-    <w:lsdException w:name="HTML Cite" w:semiHidden="1" w:unhideWhenUsed="1"/>
-    <w:lsdException w:name="HTML Code" w:semiHidden="1" w:unhideWhenUsed="1"/>
-    <w:lsdException w:name="HTML Definition" w:semiHidden="1" w:unhideWhenUsed="1"/>
-    <w:lsdException w:name="HTML Keyboard" w:semiHidden="1" w:unhideWhenUsed="1"/>
-    <w:lsdException w:name="HTML Preformatted" w:semiHidden="1" w:unhideWhenUsed="1"/>
-    <w:lsdException w:name="HTML Sample" w:semiHidden="1" w:unhideWhenUsed="1"/>
-    <w:lsdException w:name="HTML Typewriter" w:semiHidden="1" w:unhideWhenUsed="1"/>
-    <w:lsdException w:name="HTML Variable" w:semiHidden="1" w:unhideWhenUsed="1"/>
-    <w:lsdException w:name="Normal Table" w:semiHidden="1" w:unhideWhenUsed="1"/>
-    <w:lsdException w:name="annotation subject" w:semiHidden="1" w:unhideWhenUsed="1"/>
-    <w:lsdException w:name="No List" w:semiHidden="1" w:unhideWhenUsed="1"/>
-    <w:lsdException w:name="Outline List 1" w:semiHidden="1" w:unhideWhenUsed="1"/>
-    <w:lsdException w:name="Outline List 2" w:semiHidden="1" w:unhideWhenUsed="1"/>
-    <w:lsdException w:name="Outline List 3" w:semiHidden="1" w:unhideWhenUsed="1"/>
-    <w:lsdException w:name="Table Simple 1" w:semiHidden="1" w:unhideWhenUsed="1"/>
-    <w:lsdException w:name="Table Simple 2" w:semiHidden="1" w:unhideWhenUsed="1"/>
-    <w:lsdException w:name="Table Simple 3" w:semiHidden="1" w:unhideWhenUsed="1"/>
-    <w:lsdException w:name="Table Classic 1" w:semiHidden="1" w:unhideWhenUsed="1"/>
-    <w:lsdException w:name="Table Classic 2" w:semiHidden="1" w:unhideWhenUsed="1"/>
-    <w:lsdException w:name="Table Classic 3" w:semiHidden="1" w:unhideWhenUsed="1"/>
-    <w:lsdException w:name="Table Classic 4" w:semiHidden="1" w:unhideWhenUsed="1"/>
-    <w:lsdException w:name="Table Colorful 1" w:semiHidden="1" w:unhideWhenUsed="1"/>
-    <w:lsdException w:name="Table Colorful 2" w:semiHidden="1" w:unhideWhenUsed="1"/>
-    <w:lsdException w:name="Table Colorful 3" w:semiHidden="1" w:unhideWhenUsed="1"/>
-    <w:lsdException w:name="Table Columns 1" w:semiHidden="1" w:unhideWhenUsed="1"/>
-    <w:lsdException w:name="Table Columns 2" w:semiHidden="1" w:unhideWhenUsed="1"/>
-    <w:lsdException w:name="Table Columns 3" w:semiHidden="1" w:unhideWhenUsed="1"/>
-    <w:lsdException w:name="Table Columns 4" w:semiHidden="1" w:unhideWhenUsed="1"/>
-    <w:lsdException w:name="Table Columns 5" w:semiHidden="1" w:unhideWhenUsed="1"/>
-    <w:lsdException w:name="Table Grid 1" w:semiHidden="1" w:unhideWhenUsed="1"/>
-    <w:lsdException w:name="Table Grid 2" w:semiHidden="1" w:unhideWhenUsed="1"/>
-    <w:lsdException w:name="Table Grid 3" w:semiHidden="1" w:unhideWhenUsed="1"/>
-    <w:lsdException w:name="Table Grid 4" w:semiHidden="1" w:unhideWhenUsed="1"/>
-    <w:lsdException w:name="Table Grid 5" w:semiHidden="1" w:unhideWhenUsed="1"/>
-    <w:lsdException w:name="Table Grid 6" w:semiHidden="1" w:unhideWhenUsed="1"/>
-    <w:lsdException w:name="Table Grid 7" w:semiHidden="1" w:unhideWhenUsed="1"/>
-    <w:lsdException w:name="Table Grid 8" w:semiHidden="1" w:unhideWhenUsed="1"/>
-    <w:lsdException w:name="Table List 1" w:semiHidden="1" w:unhideWhenUsed="1"/>
-    <w:lsdException w:name="Table List 2" w:semiHidden="1" w:unhideWhenUsed="1"/>
-    <w:lsdException w:name="Table List 3" w:semiHidden="1" w:unhideWhenUsed="1"/>
-    <w:lsdException w:name="Table List 4" w:semiHidden="1" w:unhideWhenUsed="1"/>
-    <w:lsdException w:name="Table List 5" w:semiHidden="1" w:unhideWhenUsed="1"/>
-    <w:lsdException w:name="Table List 6" w:semiHidden="1" w:unhideWhenUsed="1"/>
-    <w:lsdException w:name="Table List 7" w:semiHidden="1" w:unhideWhenUsed="1"/>
-    <w:lsdException w:name="Table List 8" w:semiHidden="1" w:unhideWhenUsed="1"/>
-    <w:lsdException w:name="Table 3D effects 1" w:semiHidden="1" w:unhideWhenUsed="1"/>
-    <w:lsdException w:name="Table 3D effects 2" w:semiHidden="1" w:unhideWhenUsed="1"/>
-    <w:lsdException w:name="Table 3D effects 3" w:semiHidden="1" w:unhideWhenUsed="1"/>
-    <w:lsdException w:name="Table Contemporary" w:semiHidden="1" w:unhideWhenUsed="1"/>
-    <w:lsdException w:name="Table Elegant" w:semiHidden="1" w:unhideWhenUsed="1"/>
-    <w:lsdException w:name="Table Professional" w:semiHidden="1" w:unhideWhenUsed="1"/>
-    <w:lsdException w:name="Table Subtle 1" w:semiHidden="1" w:unhideWhenUsed="1"/>
-    <w:lsdException w:name="Table Subtle 2" w:semiHidden="1" w:unhideWhenUsed="1"/>
-    <w:lsdException w:name="Table Web 1" w:semiHidden="1" w:unhideWhenUsed="1"/>
-    <w:lsdException w:name="Table Web 2" w:semiHidden="1" w:unhideWhenUsed="1"/>
-    <w:lsdException w:name="Table Web 3" w:semiHidden="1" w:unhideWhenUsed="1"/>
-    <w:lsdException w:name="Balloon Text" w:semiHidden="1" w:unhideWhenUsed="1"/>
-    <w:lsdException w:name="Table Grid" w:uiPriority="39"/>
-    <w:lsdException w:name="Table Theme" w:semiHidden="1" w:unhideWhenUsed="1"/>
-    <w:lsdException w:name="Note Level 1" w:semiHidden="1" w:unhideWhenUsed="1"/>
-    <w:lsdException w:name="Note Level 2" w:semiHidden="1" w:unhideWhenUsed="1"/>
-    <w:lsdException w:name="Note Level 3" w:semiHidden="1" w:unhideWhenUsed="1"/>
-    <w:lsdException w:name="Note Level 4" w:semiHidden="1" w:unhideWhenUsed="1"/>
-    <w:lsdException w:name="Note Level 5" w:semiHidden="1" w:unhideWhenUsed="1"/>
-    <w:lsdException w:name="Note Level 6" w:semiHidden="1" w:unhideWhenUsed="1"/>
-    <w:lsdException w:name="Note Level 7" w:semiHidden="1" w:unhideWhenUsed="1"/>
-    <w:lsdException w:name="Note Level 8" w:semiHidden="1" w:unhideWhenUsed="1"/>
-    <w:lsdException w:name="Note Level 9" w:semiHidden="1" w:unhideWhenUsed="1"/>
-    <w:lsdException w:name="Placeholder Text" w:semiHidden="1"/>
-    <w:lsdException w:name="No Spacing" w:uiPriority="1" w:qFormat="1"/>
-    <w:lsdException w:name="Light Shading" w:uiPriority="60"/>
-    <w:lsdException w:name="Light List" w:uiPriority="61"/>
-    <w:lsdException w:name="Light Grid" w:uiPriority="62"/>
-    <w:lsdException w:name="Medium Shading 1" w:uiPriority="63"/>
-    <w:lsdException w:name="Medium Shading 2" w:uiPriority="64"/>
-    <w:lsdException w:name="Medium List 1" w:uiPriority="65"/>
-    <w:lsdException w:name="Medium List 2" w:uiPriority="66"/>
-    <w:lsdException w:name="Medium Grid 1" w:uiPriority="67"/>
-    <w:lsdException w:name="Medium Grid 2" w:uiPriority="68"/>
-    <w:lsdException w:name="Medium Grid 3" w:uiPriority="69"/>
-    <w:lsdException w:name="Dark List" w:uiPriority="70"/>
-    <w:lsdException w:name="Colorful Shading" w:uiPriority="71"/>
-    <w:lsdException w:name="Colorful List" w:uiPriority="72"/>
-    <w:lsdException w:name="Colorful Grid" w:uiPriority="73"/>
-    <w:lsdException w:name="Light Shading Accent 1" w:uiPriority="60"/>
-    <w:lsdException w:name="Light List Accent 1" w:uiPriority="61"/>
-    <w:lsdException w:name="Light Grid Accent 1" w:uiPriority="62"/>
-    <w:lsdException w:name="Medium Shading 1 Accent 1" w:uiPriority="63"/>
-    <w:lsdException w:name="Medium Shading 2 Accent 1" w:uiPriority="64"/>
-    <w:lsdException w:name="Medium List 1 Accent 1" w:uiPriority="65"/>
-    <w:lsdException w:name="Revision" w:semiHidden="1"/>
-    <w:lsdException w:name="List Paragraph" w:uiPriority="34" w:qFormat="1"/>
-    <w:lsdException w:name="Quote" w:uiPriority="29" w:qFormat="1"/>
-    <w:lsdException w:name="Intense Quote" w:uiPriority="30" w:qFormat="1"/>
-    <w:lsdException w:name="Medium List 2 Accent 1" w:uiPriority="66"/>
-    <w:lsdException w:name="Medium Grid 1 Accent 1" w:uiPriority="67"/>
-    <w:lsdException w:name="Medium Grid 2 Accent 1" w:uiPriority="68"/>
-    <w:lsdException w:name="Medium Grid 3 Accent 1" w:uiPriority="69"/>
-    <w:lsdException w:name="Dark List Accent 1" w:uiPriority="70"/>
-    <w:lsdException w:name="Colorful Shading Accent 1" w:uiPriority="71"/>
-    <w:lsdException w:name="Colorful List Accent 1" w:uiPriority="72"/>
-    <w:lsdException w:name="Colorful Grid Accent 1" w:uiPriority="73"/>
-    <w:lsdException w:name="Light Shading Accent 2" w:uiPriority="60"/>
-    <w:lsdException w:name="Light List Accent 2" w:uiPriority="61"/>
-    <w:lsdException w:name="Light Grid Accent 2" w:uiPriority="62"/>
-    <w:lsdException w:name="Medium Shading 1 Accent 2" w:uiPriority="63"/>
-    <w:lsdException w:name="Medium Shading 2 Accent 2" w:uiPriority="64"/>
-    <w:lsdException w:name="Medium List 1 Accent 2" w:uiPriority="65"/>
-    <w:lsdException w:name="Medium List 2 Accent 2" w:uiPriority="66"/>
-    <w:lsdException w:name="Medium Grid 1 Accent 2" w:uiPriority="67"/>
-    <w:lsdException w:name="Medium Grid 2 Accent 2" w:uiPriority="68"/>
-    <w:lsdException w:name="Medium Grid 3 Accent 2" w:uiPriority="69"/>
-    <w:lsdException w:name="Dark List Accent 2" w:uiPriority="70"/>
-    <w:lsdException w:name="Colorful Shading Accent 2" w:uiPriority="71"/>
-    <w:lsdException w:name="Colorful List Accent 2" w:uiPriority="72"/>
-    <w:lsdException w:name="Colorful Grid Accent 2" w:uiPriority="73"/>
-    <w:lsdException w:name="Light Shading Accent 3" w:uiPriority="60"/>
-    <w:lsdException w:name="Light List Accent 3" w:uiPriority="61"/>
-    <w:lsdException w:name="Light Grid Accent 3" w:uiPriority="62"/>
-    <w:lsdException w:name="Medium Shading 1 Accent 3" w:uiPriority="63"/>
-    <w:lsdException w:name="Medium Shading 2 Accent 3" w:uiPriority="64"/>
-    <w:lsdException w:name="Medium List 1 Accent 3" w:uiPriority="65"/>
-    <w:lsdException w:name="Medium List 2 Accent 3" w:uiPriority="66"/>
-    <w:lsdException w:name="Medium Grid 1 Accent 3" w:uiPriority="67"/>
-    <w:lsdException w:name="Medium Grid 2 Accent 3" w:uiPriority="68"/>
-    <w:lsdException w:name="Medium Grid 3 Accent 3" w:uiPriority="69"/>
-    <w:lsdException w:name="Dark List Accent 3" w:uiPriority="70"/>
-    <w:lsdException w:name="Colorful Shading Accent 3" w:uiPriority="71"/>
-    <w:lsdException w:name="Colorful List Accent 3" w:uiPriority="72"/>
-    <w:lsdException w:name="Colorful Grid Accent 3" w:uiPriority="73"/>
-    <w:lsdException w:name="Light Shading Accent 4" w:uiPriority="60"/>
-    <w:lsdException w:name="Light List Accent 4" w:uiPriority="61"/>
-    <w:lsdException w:name="Light Grid Accent 4" w:uiPriority="62"/>
-    <w:lsdException w:name="Medium Shading 1 Accent 4" w:uiPriority="63"/>
-    <w:lsdException w:name="Medium Shading 2 Accent 4" w:uiPriority="64"/>
-    <w:lsdException w:name="Medium List 1 Accent 4" w:uiPriority="65"/>
-    <w:lsdException w:name="Medium List 2 Accent 4" w:uiPriority="66"/>
-    <w:lsdException w:name="Medium Grid 1 Accent 4" w:uiPriority="67"/>
-    <w:lsdException w:name="Medium Grid 2 Accent 4" w:uiPriority="68"/>
-    <w:lsdException w:name="Medium Grid 3 Accent 4" w:uiPriority="69"/>
-    <w:lsdException w:name="Dark List Accent 4" w:uiPriority="70"/>
-    <w:lsdException w:name="Colorful Shading Accent 4" w:uiPriority="71"/>
-    <w:lsdException w:name="Colorful List Accent 4" w:uiPriority="72"/>
-    <w:lsdException w:name="Colorful Grid Accent 4" w:uiPriority="73"/>
-    <w:lsdException w:name="Light Shading Accent 5" w:uiPriority="60"/>
-    <w:lsdException w:name="Light List Accent 5" w:uiPriority="61"/>
-    <w:lsdException w:name="Light Grid Accent 5" w:uiPriority="62"/>
-    <w:lsdException w:name="Medium Shading 1 Accent 5" w:uiPriority="63"/>
-    <w:lsdException w:name="Medium Shading 2 Accent 5" w:uiPriority="64"/>
-    <w:lsdException w:name="Medium List 1 Accent 5" w:uiPriority="65"/>
-    <w:lsdException w:name="Medium List 2 Accent 5" w:uiPriority="66"/>
-    <w:lsdException w:name="Medium Grid 1 Accent 5" w:uiPriority="67"/>
-    <w:lsdException w:name="Medium Grid 2 Accent 5" w:uiPriority="68"/>
-    <w:lsdException w:name="Medium Grid 3 Accent 5" w:uiPriority="69"/>
-    <w:lsdException w:name="Dark List Accent 5" w:uiPriority="70"/>
-    <w:lsdException w:name="Colorful Shading Accent 5" w:uiPriority="71"/>
-    <w:lsdException w:name="Colorful List Accent 5" w:uiPriority="72"/>
-    <w:lsdException w:name="Colorful Grid Accent 5" w:uiPriority="73"/>
-    <w:lsdException w:name="Light Shading Accent 6" w:uiPriority="60"/>
-    <w:lsdException w:name="Light List Accent 6" w:uiPriority="61"/>
-    <w:lsdException w:name="Light Grid Accent 6" w:uiPriority="62"/>
-    <w:lsdException w:name="Medium Shading 1 Accent 6" w:uiPriority="63"/>
-    <w:lsdException w:name="Medium Shading 2 Accent 6" w:uiPriority="64"/>
-    <w:lsdException w:name="Medium List 1 Accent 6" w:uiPriority="65"/>
-    <w:lsdException w:name="Medium List 2 Accent 6" w:uiPriority="66"/>
-    <w:lsdException w:name="Medium Grid 1 Accent 6" w:uiPriority="67"/>
-    <w:lsdException w:name="Medium Grid 2 Accent 6" w:uiPriority="68"/>
-    <w:lsdException w:name="Medium Grid 3 Accent 6" w:uiPriority="69"/>
-    <w:lsdException w:name="Dark List Accent 6" w:uiPriority="70"/>
-    <w:lsdException w:name="Colorful Shading Accent 6" w:uiPriority="71"/>
-    <w:lsdException w:name="Colorful List Accent 6" w:uiPriority="72"/>
-    <w:lsdException w:name="Colorful Grid Accent 6" w:uiPriority="73"/>
-    <w:lsdException w:name="Subtle Emphasis" w:uiPriority="19" w:qFormat="1"/>
-    <w:lsdException w:name="Intense Emphasis" w:uiPriority="21" w:qFormat="1"/>
-    <w:lsdException w:name="Subtle Reference" w:uiPriority="31" w:qFormat="1"/>
-    <w:lsdException w:name="Intense Reference" w:uiPriority="32" w:qFormat="1"/>
-    <w:lsdException w:name="Book Title" w:uiPriority="33" w:qFormat="1"/>
-    <w:lsdException w:name="Bibliography" w:semiHidden="1" w:uiPriority="37" w:unhideWhenUsed="1"/>
-    <w:lsdException w:name="TOC Heading" w:semiHidden="1" w:uiPriority="39" w:unhideWhenUsed="1" w:qFormat="1"/>
-    <w:lsdException w:name="Plain Table 1" w:uiPriority="41"/>
-    <w:lsdException w:name="Plain Table 2" w:uiPriority="42"/>
-    <w:lsdException w:name="Plain Table 3" w:uiPriority="43"/>
-    <w:lsdException w:name="Plain Table 4" w:uiPriority="44"/>
-    <w:lsdException w:name="Plain Table 5" w:uiPriority="45"/>
-    <w:lsdException w:name="Grid Table Light" w:uiPriority="40"/>
-    <w:lsdException w:name="Grid Table 1 Light" w:uiPriority="46"/>
-    <w:lsdException w:name="Grid Table 2" w:uiPriority="47"/>
-    <w:lsdException w:name="Grid Table 3" w:uiPriority="48"/>
-    <w:lsdException w:name="Grid Table 4" w:uiPriority="49"/>
-    <w:lsdException w:name="Grid Table 5 Dark" w:uiPriority="50"/>
-    <w:lsdException w:name="Grid Table 6 Colorful" w:uiPriority="51"/>
-    <w:lsdException w:name="Grid Table 7 Colorful" w:uiPriority="52"/>
-    <w:lsdException w:name="Grid Table 1 Light Accent 1" w:uiPriority="46"/>
-    <w:lsdException w:name="Grid Table 2 Accent 1" w:uiPriority="47"/>
-    <w:lsdException w:name="Grid Table 3 Accent 1" w:uiPriority="48"/>
-    <w:lsdException w:name="Grid Table 4 Accent 1" w:uiPriority="49"/>
-    <w:lsdException w:name="Grid Table 5 Dark Accent 1" w:uiPriority="50"/>
-    <w:lsdException w:name="Grid Table 6 Colorful Accent 1" w:uiPriority="51"/>
-    <w:lsdException w:name="Grid Table 7 Colorful Accent 1" w:uiPriority="52"/>
-    <w:lsdException w:name="Grid Table 1 Light Accent 2" w:uiPriority="46"/>
-    <w:lsdException w:name="Grid Table 2 Accent 2" w:uiPriority="47"/>
-    <w:lsdException w:name="Grid Table 3 Accent 2" w:uiPriority="48"/>
-    <w:lsdException w:name="Grid Table 4 Accent 2" w:uiPriority="49"/>
-    <w:lsdException w:name="Grid Table 5 Dark Accent 2" w:uiPriority="50"/>
-    <w:lsdException w:name="Grid Table 6 Colorful Accent 2" w:uiPriority="51"/>
-    <w:lsdException w:name="Grid Table 7 Colorful Accent 2" w:uiPriority="52"/>
-    <w:lsdException w:name="Grid Table 1 Light Accent 3" w:uiPriority="46"/>
-    <w:lsdException w:name="Grid Table 2 Accent 3" w:uiPriority="47"/>
-    <w:lsdException w:name="Grid Table 3 Accent 3" w:uiPriority="48"/>
-    <w:lsdException w:name="Grid Table 4 Accent 3" w:uiPriority="49"/>
-    <w:lsdException w:name="Grid Table 5 Dark Accent 3" w:uiPriority="50"/>
-    <w:lsdException w:name="Grid Table 6 Colorful Accent 3" w:uiPriority="51"/>
-    <w:lsdException w:name="Grid Table 7 Colorful Accent 3" w:uiPriority="52"/>
-    <w:lsdException w:name="Grid Table 1 Light Accent 4" w:uiPriority="46"/>
-    <w:lsdException w:name="Grid Table 2 Accent 4" w:uiPriority="47"/>
-    <w:lsdException w:name="Grid Table 3 Accent 4" w:uiPriority="48"/>
-    <w:lsdException w:name="Grid Table 4 Accent 4" w:uiPriority="49"/>
-    <w:lsdException w:name="Grid Table 5 Dark Accent 4" w:uiPriority="50"/>
-    <w:lsdException w:name="Grid Table 6 Colorful Accent 4" w:uiPriority="51"/>
-    <w:lsdException w:name="Grid Table 7 Colorful Accent 4" w:uiPriority="52"/>
-    <w:lsdException w:name="Grid Table 1 Light Accent 5" w:uiPriority="46"/>
-    <w:lsdException w:name="Grid Table 2 Accent 5" w:uiPriority="47"/>
-    <w:lsdException w:name="Grid Table 3 Accent 5" w:uiPriority="48"/>
-    <w:lsdException w:name="Grid Table 4 Accent 5" w:uiPriority="49"/>
-    <w:lsdException w:name="Grid Table 5 Dark Accent 5" w:uiPriority="50"/>
-    <w:lsdException w:name="Grid Table 6 Colorful Accent 5" w:uiPriority="51"/>
-    <w:lsdException w:name="Grid Table 7 Colorful Accent 5" w:uiPriority="52"/>
-    <w:lsdException w:name="Grid Table 1 Light Accent 6" w:uiPriority="46"/>
-    <w:lsdException w:name="Grid Table 2 Accent 6" w:uiPriority="47"/>
-    <w:lsdException w:name="Grid Table 3 Accent 6" w:uiPriority="48"/>
-    <w:lsdException w:name="Grid Table 4 Accent 6" w:uiPriority="49"/>
-    <w:lsdException w:name="Grid Table 5 Dark Accent 6" w:uiPriority="50"/>
-    <w:lsdException w:name="Grid Table 6 Colorful Accent 6" w:uiPriority="51"/>
-    <w:lsdException w:name="Grid Table 7 Colorful Accent 6" w:uiPriority="52"/>
-    <w:lsdException w:name="List Table 1 Light" w:uiPriority="46"/>
-    <w:lsdException w:name="List Table 2" w:uiPriority="47"/>
-    <w:lsdException w:name="List Table 3" w:uiPriority="48"/>
-    <w:lsdException w:name="List Table 4" w:uiPriority="49"/>
-    <w:lsdException w:name="List Table 5 Dark" w:uiPriority="50"/>
-    <w:lsdException w:name="List Table 6 Colorful" w:uiPriority="51"/>
-    <w:lsdException w:name="List Table 7 Colorful" w:uiPriority="52"/>
-    <w:lsdException w:name="List Table 1 Light Accent 1" w:uiPriority="46"/>
-    <w:lsdException w:name="List Table 2 Accent 1" w:uiPriority="47"/>
-    <w:lsdException w:name="List Table 3 Accent 1" w:uiPriority="48"/>
-    <w:lsdException w:name="List Table 4 Accent 1" w:uiPriority="49"/>
-    <w:lsdException w:name="List Table 5 Dark Accent 1" w:uiPriority="50"/>
-    <w:lsdException w:name="List Table 6 Colorful Accent 1" w:uiPriority="51"/>
-    <w:lsdException w:name="List Table 7 Colorful Accent 1" w:uiPriority="52"/>
-    <w:lsdException w:name="List Table 1 Light Accent 2" w:uiPriority="46"/>
-    <w:lsdException w:name="List Table 2 Accent 2" w:uiPriority="47"/>
-    <w:lsdException w:name="List Table 3 Accent 2" w:uiPriority="48"/>
-    <w:lsdException w:name="List Table 4 Accent 2" w:uiPriority="49"/>
-    <w:lsdException w:name="List Table 5 Dark Accent 2" w:uiPriority="50"/>
-    <w:lsdException w:name="List Table 6 Colorful Accent 2" w:uiPriority="51"/>
-    <w:lsdException w:name="List Table 7 Colorful Accent 2" w:uiPriority="52"/>
-    <w:lsdException w:name="List Table 1 Light Accent 3" w:uiPriority="46"/>
-    <w:lsdException w:name="List Table 2 Accent 3" w:uiPriority="47"/>
-    <w:lsdException w:name="List Table 3 Accent 3" w:uiPriority="48"/>
-    <w:lsdException w:name="List Table 4 Accent 3" w:uiPriority="49"/>
-    <w:lsdException w:name="List Table 5 Dark Accent 3" w:uiPriority="50"/>
-    <w:lsdException w:name="List Table 6 Colorful Accent 3" w:uiPriority="51"/>
-    <w:lsdException w:name="List Table 7 Colorful Accent 3" w:uiPriority="52"/>
-    <w:lsdException w:name="List Table 1 Light Accent 4" w:uiPriority="46"/>
-    <w:lsdException w:name="List Table 2 Accent 4" w:uiPriority="47"/>
-    <w:lsdException w:name="List Table 3 Accent 4" w:uiPriority="48"/>
-    <w:lsdException w:name="List Table 4 Accent 4" w:uiPriority="49"/>
-    <w:lsdException w:name="List Table 5 Dark Accent 4" w:uiPriority="50"/>
-    <w:lsdException w:name="List Table 6 Colorful Accent 4" w:uiPriority="51"/>
-    <w:lsdException w:name="List Table 7 Colorful Accent 4" w:uiPriority="52"/>
-    <w:lsdException w:name="List Table 1 Light Accent 5" w:uiPriority="46"/>
-    <w:lsdException w:name="List Table 2 Accent 5" w:uiPriority="47"/>
-    <w:lsdException w:name="List Table 3 Accent 5" w:uiPriority="48"/>
-    <w:lsdException w:name="List Table 4 Accent 5" w:uiPriority="49"/>
-    <w:lsdException w:name="List Table 5 Dark Accent 5" w:uiPriority="50"/>
-    <w:lsdException w:name="List Table 6 Colorful Accent 5" w:uiPriority="51"/>
-    <w:lsdException w:name="List Table 7 Colorful Accent 5" w:uiPriority="52"/>
-    <w:lsdException w:name="List Table 1 Light Accent 6" w:uiPriority="46"/>
-    <w:lsdException w:name="List Table 2 Accent 6" w:uiPriority="47"/>
-    <w:lsdException w:name="List Table 3 Accent 6" w:uiPriority="48"/>
-    <w:lsdException w:name="List Table 4 Accent 6" w:uiPriority="49"/>
-    <w:lsdException w:name="List Table 5 Dark Accent 6" w:uiPriority="50"/>
-    <w:lsdException w:name="List Table 6 Colorful Accent 6" w:uiPriority="51"/>
-    <w:lsdException w:name="List Table 7 Colorful Accent 6" w:uiPriority="52"/>
-    <w:lsdException w:name="Mention" w:semiHidden="1" w:unhideWhenUsed="1"/>
-    <w:lsdException w:name="Smart Hyperlink" w:semiHidden="1" w:unhideWhenUsed="1"/>
+  <w:latentStyles w:defLockedState="0" w:defUIPriority="99" w:defSemiHidden="1" w:defUnhideWhenUsed="1" w:defQFormat="0" w:count="267">
+    <w:lsdException w:name="Normal" w:semiHidden="0" w:uiPriority="0" w:unhideWhenUsed="0" w:qFormat="1"/>
+    <w:lsdException w:name="heading 1" w:semiHidden="0" w:uiPriority="9" w:unhideWhenUsed="0" w:qFormat="1"/>
+    <w:lsdException w:name="heading 2" w:uiPriority="9" w:qFormat="1"/>
+    <w:lsdException w:name="heading 3" w:uiPriority="9" w:qFormat="1"/>
+    <w:lsdException w:name="heading 4" w:uiPriority="9" w:qFormat="1"/>
+    <w:lsdException w:name="heading 5" w:uiPriority="9" w:qFormat="1"/>
+    <w:lsdException w:name="heading 6" w:uiPriority="9" w:qFormat="1"/>
+    <w:lsdException w:name="heading 7" w:uiPriority="9" w:qFormat="1"/>
+    <w:lsdException w:name="heading 8" w:uiPriority="9" w:qFormat="1"/>
+    <w:lsdException w:name="heading 9" w:uiPriority="9" w:qFormat="1"/>
+    <w:lsdException w:name="toc 1" w:uiPriority="39"/>
+    <w:lsdException w:name="toc 2" w:uiPriority="39"/>
+    <w:lsdException w:name="toc 3" w:uiPriority="39"/>
+    <w:lsdException w:name="toc 4" w:uiPriority="39"/>
+    <w:lsdException w:name="toc 5" w:uiPriority="39"/>
+    <w:lsdException w:name="toc 6" w:uiPriority="39"/>
+    <w:lsdException w:name="toc 7" w:uiPriority="39"/>
+    <w:lsdException w:name="toc 8" w:uiPriority="39"/>
+    <w:lsdException w:name="toc 9" w:uiPriority="39"/>
+    <w:lsdException w:name="caption" w:uiPriority="35" w:qFormat="1"/>
+    <w:lsdException w:name="Title" w:semiHidden="0" w:uiPriority="10" w:unhideWhenUsed="0" w:qFormat="1"/>
+    <w:lsdException w:name="Default Paragraph Font" w:uiPriority="1"/>
+    <w:lsdException w:name="Subtitle" w:semiHidden="0" w:uiPriority="11" w:unhideWhenUsed="0" w:qFormat="1"/>
+    <w:lsdException w:name="Strong" w:semiHidden="0" w:uiPriority="22" w:unhideWhenUsed="0" w:qFormat="1"/>
+    <w:lsdException w:name="Emphasis" w:semiHidden="0" w:uiPriority="20" w:unhideWhenUsed="0" w:qFormat="1"/>
+    <w:lsdException w:name="Table Grid" w:semiHidden="0" w:uiPriority="39" w:unhideWhenUsed="0"/>
+    <w:lsdException w:name="Placeholder Text" w:unhideWhenUsed="0"/>
+    <w:lsdException w:name="No Spacing" w:semiHidden="0" w:uiPriority="1" w:unhideWhenUsed="0" w:qFormat="1"/>
+    <w:lsdException w:name="Light Shading" w:semiHidden="0" w:uiPriority="60" w:unhideWhenUsed="0"/>
+    <w:lsdException w:name="Light List" w:semiHidden="0" w:uiPriority="61" w:unhideWhenUsed="0"/>
+    <w:lsdException w:name="Light Grid" w:semiHidden="0" w:uiPriority="62" w:unhideWhenUsed="0"/>
+    <w:lsdException w:name="Medium Shading 1" w:semiHidden="0" w:uiPriority="63" w:unhideWhenUsed="0"/>
+    <w:lsdException w:name="Medium Shading 2" w:semiHidden="0" w:uiPriority="64" w:unhideWhenUsed="0"/>
+    <w:lsdException w:name="Medium List 1" w:semiHidden="0" w:uiPriority="65" w:unhideWhenUsed="0"/>
+    <w:lsdException w:name="Medium List 2" w:semiHidden="0" w:uiPriority="66" w:unhideWhenUsed="0"/>
+    <w:lsdException w:name="Medium Grid 1" w:semiHidden="0" w:uiPriority="67" w:unhideWhenUsed="0"/>
+    <w:lsdException w:name="Medium Grid 2" w:semiHidden="0" w:uiPriority="68" w:unhideWhenUsed="0"/>
+    <w:lsdException w:name="Medium Grid 3" w:semiHidden="0" w:uiPriority="69" w:unhideWhenUsed="0"/>
+    <w:lsdException w:name="Dark List" w:semiHidden="0" w:uiPriority="70" w:unhideWhenUsed="0"/>
+    <w:lsdException w:name="Colorful Shading" w:semiHidden="0" w:uiPriority="71" w:unhideWhenUsed="0"/>
+    <w:lsdException w:name="Colorful List" w:semiHidden="0" w:uiPriority="72" w:unhideWhenUsed="0"/>
+    <w:lsdException w:name="Colorful Grid" w:semiHidden="0" w:uiPriority="73" w:unhideWhenUsed="0"/>
+    <w:lsdException w:name="Light Shading Accent 1" w:semiHidden="0" w:uiPriority="60" w:unhideWhenUsed="0"/>
+    <w:lsdException w:name="Light List Accent 1" w:semiHidden="0" w:uiPriority="61" w:unhideWhenUsed="0"/>
+    <w:lsdException w:name="Light Grid Accent 1" w:semiHidden="0" w:uiPriority="62" w:unhideWhenUsed="0"/>
+    <w:lsdException w:name="Medium Shading 1 Accent 1" w:semiHidden="0" w:uiPriority="63" w:unhideWhenUsed="0"/>
+    <w:lsdException w:name="Medium Shading 2 Accent 1" w:semiHidden="0" w:uiPriority="64" w:unhideWhenUsed="0"/>
+    <w:lsdException w:name="Medium List 1 Accent 1" w:semiHidden="0" w:uiPriority="65" w:unhideWhenUsed="0"/>
+    <w:lsdException w:name="Revision" w:unhideWhenUsed="0"/>
+    <w:lsdException w:name="List Paragraph" w:semiHidden="0" w:uiPriority="34" w:unhideWhenUsed="0" w:qFormat="1"/>
+    <w:lsdException w:name="Quote" w:semiHidden="0" w:uiPriority="29" w:unhideWhenUsed="0" w:qFormat="1"/>
+    <w:lsdException w:name="Intense Quote" w:semiHidden="0" w:uiPriority="30" w:unhideWhenUsed="0" w:qFormat="1"/>
+    <w:lsdException w:name="Medium List 2 Accent 1" w:semiHidden="0" w:uiPriority="66" w:unhideWhenUsed="0"/>
+    <w:lsdException w:name="Medium Grid 1 Accent 1" w:semiHidden="0" w:uiPriority="67" w:unhideWhenUsed="0"/>
+    <w:lsdException w:name="Medium Grid 2 Accent 1" w:semiHidden="0" w:uiPriority="68" w:unhideWhenUsed="0"/>
+    <w:lsdException w:name="Medium Grid 3 Accent 1" w:semiHidden="0" w:uiPriority="69" w:unhideWhenUsed="0"/>
+    <w:lsdException w:name="Dark List Accent 1" w:semiHidden="0" w:uiPriority="70" w:unhideWhenUsed="0"/>
+    <w:lsdException w:name="Colorful Shading Accent 1" w:semiHidden="0" w:uiPriority="71" w:unhideWhenUsed="0"/>
+    <w:lsdException w:name="Colorful List Accent 1" w:semiHidden="0" w:uiPriority="72" w:unhideWhenUsed="0"/>
+    <w:lsdException w:name="Colorful Grid Accent 1" w:semiHidden="0" w:uiPriority="73" w:unhideWhenUsed="0"/>
+    <w:lsdException w:name="Light Shading Accent 2" w:semiHidden="0" w:uiPriority="60" w:unhideWhenUsed="0"/>
+    <w:lsdException w:name="Light List Accent 2" w:semiHidden="0" w:uiPriority="61" w:unhideWhenUsed="0"/>
+    <w:lsdException w:name="Light Grid Accent 2" w:semiHidden="0" w:uiPriority="62" w:unhideWhenUsed="0"/>
+    <w:lsdException w:name="Medium Shading 1 Accent 2" w:semiHidden="0" w:uiPriority="63" w:unhideWhenUsed="0"/>
+    <w:lsdException w:name="Medium Shading 2 Accent 2" w:semiHidden="0" w:uiPriority="64" w:unhideWhenUsed="0"/>
+    <w:lsdException w:name="Medium List 1 Accent 2" w:semiHidden="0" w:uiPriority="65" w:unhideWhenUsed="0"/>
+    <w:lsdException w:name="Medium List 2 Accent 2" w:semiHidden="0" w:uiPriority="66" w:unhideWhenUsed="0"/>
+    <w:lsdException w:name="Medium Grid 1 Accent 2" w:semiHidden="0" w:uiPriority="67" w:unhideWhenUsed="0"/>
+    <w:lsdException w:name="Medium Grid 2 Accent 2" w:semiHidden="0" w:uiPriority="68" w:unhideWhenUsed="0"/>
+    <w:lsdException w:name="Medium Grid 3 Accent 2" w:semiHidden="0" w:uiPriority="69" w:unhideWhenUsed="0"/>
+    <w:lsdException w:name="Dark List Accent 2" w:semiHidden="0" w:uiPriority="70" w:unhideWhenUsed="0"/>
+    <w:lsdException w:name="Colorful Shading Accent 2" w:semiHidden="0" w:uiPriority="71" w:unhideWhenUsed="0"/>
+    <w:lsdException w:name="Colorful List Accent 2" w:semiHidden="0" w:uiPriority="72" w:unhideWhenUsed="0"/>
+    <w:lsdException w:name="Colorful Grid Accent 2" w:semiHidden="0" w:uiPriority="73" w:unhideWhenUsed="0"/>
+    <w:lsdException w:name="Light Shading Accent 3" w:semiHidden="0" w:uiPriority="60" w:unhideWhenUsed="0"/>
+    <w:lsdException w:name="Light List Accent 3" w:semiHidden="0" w:uiPriority="61" w:unhideWhenUsed="0"/>
+    <w:lsdException w:name="Light Grid Accent 3" w:semiHidden="0" w:uiPriority="62" w:unhideWhenUsed="0"/>
+    <w:lsdException w:name="Medium Shading 1 Accent 3" w:semiHidden="0" w:uiPriority="63" w:unhideWhenUsed="0"/>
+    <w:lsdException w:name="Medium Shading 2 Accent 3" w:semiHidden="0" w:uiPriority="64" w:unhideWhenUsed="0"/>
+    <w:lsdException w:name="Medium List 1 Accent 3" w:semiHidden="0" w:uiPriority="65" w:unhideWhenUsed="0"/>
+    <w:lsdException w:name="Medium List 2 Accent 3" w:semiHidden="0" w:uiPriority="66" w:unhideWhenUsed="0"/>
+    <w:lsdException w:name="Medium Grid 1 Accent 3" w:semiHidden="0" w:uiPriority="67" w:unhideWhenUsed="0"/>
+    <w:lsdException w:name="Medium Grid 2 Accent 3" w:semiHidden="0" w:uiPriority="68" w:unhideWhenUsed="0"/>
+    <w:lsdException w:name="Medium Grid 3 Accent 3" w:semiHidden="0" w:uiPriority="69" w:unhideWhenUsed="0"/>
+    <w:lsdException w:name="Dark List Accent 3" w:semiHidden="0" w:uiPriority="70" w:unhideWhenUsed="0"/>
+    <w:lsdException w:name="Colorful Shading Accent 3" w:semiHidden="0" w:uiPriority="71" w:unhideWhenUsed="0"/>
+    <w:lsdException w:name="Colorful List Accent 3" w:semiHidden="0" w:uiPriority="72" w:unhideWhenUsed="0"/>
+    <w:lsdException w:name="Colorful Grid Accent 3" w:semiHidden="0" w:uiPriority="73" w:unhideWhenUsed="0"/>
+    <w:lsdException w:name="Light Shading Accent 4" w:semiHidden="0" w:uiPriority="60" w:unhideWhenUsed="0"/>
+    <w:lsdException w:name="Light List Accent 4" w:semiHidden="0" w:uiPriority="61" w:unhideWhenUsed="0"/>
+    <w:lsdException w:name="Light Grid Accent 4" w:semiHidden="0" w:uiPriority="62" w:unhideWhenUsed="0"/>
+    <w:lsdException w:name="Medium Shading 1 Accent 4" w:semiHidden="0" w:uiPriority="63" w:unhideWhenUsed="0"/>
+    <w:lsdException w:name="Medium Shading 2 Accent 4" w:semiHidden="0" w:uiPriority="64" w:unhideWhenUsed="0"/>
+    <w:lsdException w:name="Medium List 1 Accent 4" w:semiHidden="0" w:uiPriority="65" w:unhideWhenUsed="0"/>
+    <w:lsdException w:name="Medium List 2 Accent 4" w:semiHidden="0" w:uiPriority="66" w:unhideWhenUsed="0"/>
+    <w:lsdException w:name="Medium Grid 1 Accent 4" w:semiHidden="0" w:uiPriority="67" w:unhideWhenUsed="0"/>
+    <w:lsdException w:name="Medium Grid 2 Accent 4" w:semiHidden="0" w:uiPriority="68" w:unhideWhenUsed="0"/>
+    <w:lsdException w:name="Medium Grid 3 Accent 4" w:semiHidden="0" w:uiPriority="69" w:unhideWhenUsed="0"/>
+    <w:lsdException w:name="Dark List Accent 4" w:semiHidden="0" w:uiPriority="70" w:unhideWhenUsed="0"/>
+    <w:lsdException w:name="Colorful Shading Accent 4" w:semiHidden="0" w:uiPriority="71" w:unhideWhenUsed="0"/>
+    <w:lsdException w:name="Colorful List Accent 4" w:semiHidden="0" w:uiPriority="72" w:unhideWhenUsed="0"/>
+    <w:lsdException w:name="Colorful Grid Accent 4" w:semiHidden="0" w:uiPriority="73" w:unhideWhenUsed="0"/>
+    <w:lsdException w:name="Light Shading Accent 5" w:semiHidden="0" w:uiPriority="60" w:unhideWhenUsed="0"/>
+    <w:lsdException w:name="Light List Accent 5" w:semiHidden="0" w:uiPriority="61" w:unhideWhenUsed="0"/>
+    <w:lsdException w:name="Light Grid Accent 5" w:semiHidden="0" w:uiPriority="62" w:unhideWhenUsed="0"/>
+    <w:lsdException w:name="Medium Shading 1 Accent 5" w:semiHidden="0" w:uiPriority="63" w:unhideWhenUsed="0"/>
+    <w:lsdException w:name="Medium Shading 2 Accent 5" w:semiHidden="0" w:uiPriority="64" w:unhideWhenUsed="0"/>
+    <w:lsdException w:name="Medium List 1 Accent 5" w:semiHidden="0" w:uiPriority="65" w:unhideWhenUsed="0"/>
+    <w:lsdException w:name="Medium List 2 Accent 5" w:semiHidden="0" w:uiPriority="66" w:unhideWhenUsed="0"/>
+    <w:lsdException w:name="Medium Grid 1 Accent 5" w:semiHidden="0" w:uiPriority="67" w:unhideWhenUsed="0"/>
+    <w:lsdException w:name="Medium Grid 2 Accent 5" w:semiHidden="0" w:uiPriority="68" w:unhideWhenUsed="0"/>
+    <w:lsdException w:name="Medium Grid 3 Accent 5" w:semiHidden="0" w:uiPriority="69" w:unhideWhenUsed="0"/>
+    <w:lsdException w:name="Dark List Accent 5" w:semiHidden="0" w:uiPriority="70" w:unhideWhenUsed="0"/>
+    <w:lsdException w:name="Colorful Shading Accent 5" w:semiHidden="0" w:uiPriority="71" w:unhideWhenUsed="0"/>
+    <w:lsdException w:name="Colorful List Accent 5" w:semiHidden="0" w:uiPriority="72" w:unhideWhenUsed="0"/>
+    <w:lsdException w:name="Colorful Grid Accent 5" w:semiHidden="0" w:uiPriority="73" w:unhideWhenUsed="0"/>
+    <w:lsdException w:name="Light Shading Accent 6" w:semiHidden="0" w:uiPriority="60" w:unhideWhenUsed="0"/>
+    <w:lsdException w:name="Light List Accent 6" w:semiHidden="0" w:uiPriority="61" w:unhideWhenUsed="0"/>
+    <w:lsdException w:name="Light Grid Accent 6" w:semiHidden="0" w:uiPriority="62" w:unhideWhenUsed="0"/>
+    <w:lsdException w:name="Medium Shading 1 Accent 6" w:semiHidden="0" w:uiPriority="63" w:unhideWhenUsed="0"/>
+    <w:lsdException w:name="Medium Shading 2 Accent 6" w:semiHidden="0" w:uiPriority="64" w:unhideWhenUsed="0"/>
+    <w:lsdException w:name="Medium List 1 Accent 6" w:semiHidden="0" w:uiPriority="65" w:unhideWhenUsed="0"/>
+    <w:lsdException w:name="Medium List 2 Accent 6" w:semiHidden="0" w:uiPriority="66" w:unhideWhenUsed="0"/>
+    <w:lsdException w:name="Medium Grid 1 Accent 6" w:semiHidden="0" w:uiPriority="67" w:unhideWhenUsed="0"/>
+    <w:lsdException w:name="Medium Grid 2 Accent 6" w:semiHidden="0" w:uiPriority="68" w:unhideWhenUsed="0"/>
+    <w:lsdException w:name="Medium Grid 3 Accent 6" w:semiHidden="0" w:uiPriority="69" w:unhideWhenUsed="0"/>
+    <w:lsdException w:name="Dark List Accent 6" w:semiHidden="0" w:uiPriority="70" w:unhideWhenUsed="0"/>
+    <w:lsdException w:name="Colorful Shading Accent 6" w:semiHidden="0" w:uiPriority="71" w:unhideWhenUsed="0"/>
+    <w:lsdException w:name="Colorful List Accent 6" w:semiHidden="0" w:uiPriority="72" w:unhideWhenUsed="0"/>
+    <w:lsdException w:name="Colorful Grid Accent 6" w:semiHidden="0" w:uiPriority="73" w:unhideWhenUsed="0"/>
+    <w:lsdException w:name="Subtle Emphasis" w:semiHidden="0" w:uiPriority="19" w:unhideWhenUsed="0" w:qFormat="1"/>
+    <w:lsdException w:name="Intense Emphasis" w:semiHidden="0" w:uiPriority="21" w:unhideWhenUsed="0" w:qFormat="1"/>
+    <w:lsdException w:name="Subtle Reference" w:semiHidden="0" w:uiPriority="31" w:unhideWhenUsed="0" w:qFormat="1"/>
+    <w:lsdException w:name="Intense Reference" w:semiHidden="0" w:uiPriority="32" w:unhideWhenUsed="0" w:qFormat="1"/>
+    <w:lsdException w:name="Book Title" w:semiHidden="0" w:uiPriority="33" w:unhideWhenUsed="0" w:qFormat="1"/>
+    <w:lsdException w:name="Bibliography" w:uiPriority="37"/>
+    <w:lsdException w:name="TOC Heading" w:uiPriority="39" w:qFormat="1"/>
+  </w:latentStyles>
+  <w:style w:type="paragraph" w:default="1" w:styleId="Normal">
+    <w:name w:val="Normal"/>
+    <w:qFormat/>
+  </w:style>
+  <w:style w:type="character" w:default="1" w:styleId="DefaultParagraphFont">
+    <w:name w:val="Default Paragraph Font"/>
+    <w:uiPriority w:val="1"/>
+    <w:semiHidden/>
+    <w:unhideWhenUsed/>
+  </w:style>
+  <w:style w:type="table" w:default="1" w:styleId="TableNormal">
+    <w:name w:val="Normal Table"/>
+    <w:uiPriority w:val="99"/>
+    <w:semiHidden/>
+    <w:unhideWhenUsed/>
+    <w:tblPr>
+      <w:tblInd w:w="0" w:type="dxa"/>
+      <w:tblCellMar>
+        <w:top w:w="0" w:type="dxa"/>
+        <w:left w:w="108" w:type="dxa"/>
+        <w:bottom w:w="0" w:type="dxa"/>
+        <w:right w:w="108" w:type="dxa"/>
+      </w:tblCellMar>
+    </w:tblPr>
+  </w:style>
+  <w:style w:type="numbering" w:default="1" w:styleId="NoList">
+    <w:name w:val="No List"/>
+    <w:uiPriority w:val="99"/>
+    <w:semiHidden/>
+    <w:unhideWhenUsed/>
+  </w:style>
+  <w:style w:type="paragraph" w:styleId="ListParagraph">
+    <w:name w:val="List Paragraph"/>
+    <w:basedOn w:val="Normal"/>
+    <w:uiPriority w:val="34"/>
+    <w:qFormat/>
+    <w:rsid w:val="00DC0103"/>
+    <w:pPr>
+      <w:ind w:left="720"/>
+      <w:contextualSpacing/>
+    </w:pPr>
+  </w:style>
+  <w:style w:type="paragraph" w:customStyle="1" w:styleId="p1">
+    <w:name w:val="p1"/>
+    <w:basedOn w:val="Normal"/>
+    <w:rsid w:val="00C15724"/>
+    <w:pPr>
+      <w:spacing w:line="237" w:lineRule="atLeast"/>
+    </w:pPr>
+    <w:rPr>
+      <w:rFonts w:ascii="Times" w:hAnsi="Times" w:cs="Times New Roman"/>
+      <w:color w:val="4E4E4E"/>
+      <w:sz w:val="16"/>
+      <w:szCs w:val="16"/>
+    </w:rPr>
+  </w:style>
+  <w:style w:type="paragraph" w:customStyle="1" w:styleId="p2">
+    <w:name w:val="p2"/>
+    <w:basedOn w:val="Normal"/>
+    <w:rsid w:val="00C15724"/>
+    <w:pPr>
+      <w:spacing w:line="237" w:lineRule="atLeast"/>
+    </w:pPr>
+    <w:rPr>
+      <w:rFonts w:ascii="Helvetica" w:hAnsi="Helvetica" w:cs="Times New Roman"/>
+      <w:color w:val="4E4E4E"/>
+      <w:sz w:val="16"/>
+      <w:szCs w:val="16"/>
+    </w:rPr>
+  </w:style>
+  <w:style w:type="paragraph" w:customStyle="1" w:styleId="p3">
+    <w:name w:val="p3"/>
+    <w:basedOn w:val="Normal"/>
+    <w:rsid w:val="00C15724"/>
+    <w:pPr>
+      <w:spacing w:line="237" w:lineRule="atLeast"/>
+    </w:pPr>
+    <w:rPr>
+      <w:rFonts w:ascii="Times" w:hAnsi="Times" w:cs="Times New Roman"/>
+      <w:color w:val="458DD2"/>
+      <w:sz w:val="16"/>
+      <w:szCs w:val="16"/>
+    </w:rPr>
+  </w:style>
+  <w:style w:type="paragraph" w:customStyle="1" w:styleId="p4">
+    <w:name w:val="p4"/>
+    <w:basedOn w:val="Normal"/>
+    <w:rsid w:val="00C15724"/>
+    <w:pPr>
+      <w:spacing w:line="237" w:lineRule="atLeast"/>
+    </w:pPr>
+    <w:rPr>
+      <w:rFonts w:ascii="Courier" w:hAnsi="Courier" w:cs="Times New Roman"/>
+      <w:sz w:val="15"/>
+      <w:szCs w:val="15"/>
+    </w:rPr>
+  </w:style>
+  <w:style w:type="character" w:customStyle="1" w:styleId="s1">
+    <w:name w:val="s1"/>
+    <w:basedOn w:val="DefaultParagraphFont"/>
+    <w:rsid w:val="00C15724"/>
+    <w:rPr>
+      <w:rFonts w:ascii="Helvetica" w:hAnsi="Helvetica" w:hint="default"/>
+      <w:sz w:val="16"/>
+      <w:szCs w:val="16"/>
+    </w:rPr>
+  </w:style>
+  <w:style w:type="character" w:customStyle="1" w:styleId="s2">
+    <w:name w:val="s2"/>
+    <w:basedOn w:val="DefaultParagraphFont"/>
+    <w:rsid w:val="00C15724"/>
+    <w:rPr>
+      <w:u w:val="single"/>
+    </w:rPr>
+  </w:style>
+  <w:style w:type="character" w:customStyle="1" w:styleId="s3">
+    <w:name w:val="s3"/>
+    <w:basedOn w:val="DefaultParagraphFont"/>
+    <w:rsid w:val="00C15724"/>
+    <w:rPr>
+      <w:color w:val="458DD2"/>
+      <w:u w:val="single"/>
+    </w:rPr>
+  </w:style>
+  <w:style w:type="character" w:customStyle="1" w:styleId="s4">
+    <w:name w:val="s4"/>
+    <w:basedOn w:val="DefaultParagraphFont"/>
+    <w:rsid w:val="00C15724"/>
+    <w:rPr>
+      <w:rFonts w:ascii="Times" w:hAnsi="Times" w:hint="default"/>
+      <w:sz w:val="16"/>
+      <w:szCs w:val="16"/>
+    </w:rPr>
+  </w:style>
+  <w:style w:type="character" w:styleId="Hyperlink">
+    <w:name w:val="Hyperlink"/>
+    <w:basedOn w:val="DefaultParagraphFont"/>
+    <w:uiPriority w:val="99"/>
+    <w:unhideWhenUsed/>
+    <w:rsid w:val="00C15724"/>
+    <w:rPr>
+      <w:color w:val="0000FF"/>
+      <w:u w:val="single"/>
+    </w:rPr>
+  </w:style>
+  <w:style w:type="character" w:styleId="FollowedHyperlink">
+    <w:name w:val="FollowedHyperlink"/>
+    <w:basedOn w:val="DefaultParagraphFont"/>
+    <w:uiPriority w:val="99"/>
+    <w:semiHidden/>
+    <w:unhideWhenUsed/>
+    <w:rsid w:val="00822933"/>
+    <w:rPr>
+      <w:color w:val="954F72" w:themeColor="followedHyperlink"/>
+      <w:u w:val="single"/>
+    </w:rPr>
+  </w:style>
+  <w:style w:type="character" w:customStyle="1" w:styleId="apple-tab-span">
+    <w:name w:val="apple-tab-span"/>
+    <w:basedOn w:val="DefaultParagraphFont"/>
+    <w:rsid w:val="0089239B"/>
+  </w:style>
+  <w:style w:type="character" w:customStyle="1" w:styleId="apple-converted-space">
+    <w:name w:val="apple-converted-space"/>
+    <w:basedOn w:val="DefaultParagraphFont"/>
+    <w:rsid w:val="0089239B"/>
+  </w:style>
+  <w:style w:type="paragraph" w:styleId="Header">
+    <w:name w:val="header"/>
+    <w:basedOn w:val="Normal"/>
+    <w:link w:val="HeaderChar"/>
+    <w:uiPriority w:val="99"/>
+    <w:unhideWhenUsed/>
+    <w:rsid w:val="004F6517"/>
+    <w:pPr>
+      <w:tabs>
+        <w:tab w:val="center" w:pos="4680"/>
+        <w:tab w:val="right" w:pos="9360"/>
+      </w:tabs>
+    </w:pPr>
+  </w:style>
+  <w:style w:type="character" w:customStyle="1" w:styleId="HeaderChar">
+    <w:name w:val="Header Char"/>
+    <w:basedOn w:val="DefaultParagraphFont"/>
+    <w:link w:val="Header"/>
+    <w:uiPriority w:val="99"/>
+    <w:rsid w:val="004F6517"/>
+  </w:style>
+  <w:style w:type="paragraph" w:styleId="Footer">
+    <w:name w:val="footer"/>
+    <w:basedOn w:val="Normal"/>
+    <w:link w:val="FooterChar"/>
+    <w:uiPriority w:val="99"/>
+    <w:unhideWhenUsed/>
+    <w:rsid w:val="004F6517"/>
+    <w:pPr>
+      <w:tabs>
+        <w:tab w:val="center" w:pos="4680"/>
+        <w:tab w:val="right" w:pos="9360"/>
+      </w:tabs>
+    </w:pPr>
+  </w:style>
+  <w:style w:type="character" w:customStyle="1" w:styleId="FooterChar">
+    <w:name w:val="Footer Char"/>
+    <w:basedOn w:val="DefaultParagraphFont"/>
+    <w:link w:val="Footer"/>
+    <w:uiPriority w:val="99"/>
+    <w:rsid w:val="004F6517"/>
+  </w:style>
+</w:styles>
+</file>
+
+<file path=word/stylesWithEffects.xml><?xml version="1.0" encoding="utf-8"?>
+<w:styles xmlns:wpc="http://schemas.microsoft.com/office/word/2010/wordprocessingCanvas" xmlns:mc="http://schemas.openxmlformats.org/markup-compatibility/2006" xmlns:o="urn:schemas-microsoft-com:office:office" xmlns:r="http://schemas.openxmlformats.org/officeDocument/2006/relationships" xmlns:m="http://schemas.openxmlformats.org/officeDocument/2006/math" xmlns:v="urn:schemas-microsoft-com:vml" xmlns:wp14="http://schemas.microsoft.com/office/word/2010/wordprocessingDrawing" xmlns:wp="http://schemas.openxmlformats.org/drawingml/2006/wordprocessingDrawing" xmlns:w10="urn:schemas-microsoft-com:office:word" xmlns:w="http://schemas.openxmlformats.org/wordprocessingml/2006/main" xmlns:w14="http://schemas.microsoft.com/office/word/2010/wordml" xmlns:wpg="http://schemas.microsoft.com/office/word/2010/wordprocessingGroup" xmlns:wpi="http://schemas.microsoft.com/office/word/2010/wordprocessingInk" xmlns:wne="http://schemas.microsoft.com/office/word/2006/wordml" xmlns:wps="http://schemas.microsoft.com/office/word/2010/wordprocessingShape" mc:Ignorable="w14 wp14">
+  <w:docDefaults>
+    <w:rPrDefault>
+      <w:rPr>
+        <w:rFonts w:asciiTheme="minorHAnsi" w:eastAsiaTheme="minorHAnsi" w:hAnsiTheme="minorHAnsi" w:cstheme="minorBidi"/>
+        <w:sz w:val="24"/>
+        <w:szCs w:val="24"/>
+        <w:lang w:val="en-US" w:eastAsia="en-US" w:bidi="ar-SA"/>
+      </w:rPr>
+    </w:rPrDefault>
+    <w:pPrDefault/>
+  </w:docDefaults>
+  <w:latentStyles w:defLockedState="0" w:defUIPriority="99" w:defSemiHidden="1" w:defUnhideWhenUsed="1" w:defQFormat="0" w:count="267">
+    <w:lsdException w:name="Normal" w:semiHidden="0" w:uiPriority="0" w:unhideWhenUsed="0" w:qFormat="1"/>
+    <w:lsdException w:name="heading 1" w:semiHidden="0" w:uiPriority="9" w:unhideWhenUsed="0" w:qFormat="1"/>
+    <w:lsdException w:name="heading 2" w:uiPriority="9" w:qFormat="1"/>
+    <w:lsdException w:name="heading 3" w:uiPriority="9" w:qFormat="1"/>
+    <w:lsdException w:name="heading 4" w:uiPriority="9" w:qFormat="1"/>
+    <w:lsdException w:name="heading 5" w:uiPriority="9" w:qFormat="1"/>
+    <w:lsdException w:name="heading 6" w:uiPriority="9" w:qFormat="1"/>
+    <w:lsdException w:name="heading 7" w:uiPriority="9" w:qFormat="1"/>
+    <w:lsdException w:name="heading 8" w:uiPriority="9" w:qFormat="1"/>
+    <w:lsdException w:name="heading 9" w:uiPriority="9" w:qFormat="1"/>
+    <w:lsdException w:name="toc 1" w:uiPriority="39"/>
+    <w:lsdException w:name="toc 2" w:uiPriority="39"/>
+    <w:lsdException w:name="toc 3" w:uiPriority="39"/>
+    <w:lsdException w:name="toc 4" w:uiPriority="39"/>
+    <w:lsdException w:name="toc 5" w:uiPriority="39"/>
+    <w:lsdException w:name="toc 6" w:uiPriority="39"/>
+    <w:lsdException w:name="toc 7" w:uiPriority="39"/>
+    <w:lsdException w:name="toc 8" w:uiPriority="39"/>
+    <w:lsdException w:name="toc 9" w:uiPriority="39"/>
+    <w:lsdException w:name="caption" w:uiPriority="35" w:qFormat="1"/>
+    <w:lsdException w:name="Title" w:semiHidden="0" w:uiPriority="10" w:unhideWhenUsed="0" w:qFormat="1"/>
+    <w:lsdException w:name="Default Paragraph Font" w:uiPriority="1"/>
+    <w:lsdException w:name="Subtitle" w:semiHidden="0" w:uiPriority="11" w:unhideWhenUsed="0" w:qFormat="1"/>
+    <w:lsdException w:name="Strong" w:semiHidden="0" w:uiPriority="22" w:unhideWhenUsed="0" w:qFormat="1"/>
+    <w:lsdException w:name="Emphasis" w:semiHidden="0" w:uiPriority="20" w:unhideWhenUsed="0" w:qFormat="1"/>
+    <w:lsdException w:name="Table Grid" w:semiHidden="0" w:uiPriority="39" w:unhideWhenUsed="0"/>
+    <w:lsdException w:name="Placeholder Text" w:unhideWhenUsed="0"/>
+    <w:lsdException w:name="No Spacing" w:semiHidden="0" w:uiPriority="1" w:unhideWhenUsed="0" w:qFormat="1"/>
+    <w:lsdException w:name="Light Shading" w:semiHidden="0" w:uiPriority="60" w:unhideWhenUsed="0"/>
+    <w:lsdException w:name="Light List" w:semiHidden="0" w:uiPriority="61" w:unhideWhenUsed="0"/>
+    <w:lsdException w:name="Light Grid" w:semiHidden="0" w:uiPriority="62" w:unhideWhenUsed="0"/>
+    <w:lsdException w:name="Medium Shading 1" w:semiHidden="0" w:uiPriority="63" w:unhideWhenUsed="0"/>
+    <w:lsdException w:name="Medium Shading 2" w:semiHidden="0" w:uiPriority="64" w:unhideWhenUsed="0"/>
+    <w:lsdException w:name="Medium List 1" w:semiHidden="0" w:uiPriority="65" w:unhideWhenUsed="0"/>
+    <w:lsdException w:name="Medium List 2" w:semiHidden="0" w:uiPriority="66" w:unhideWhenUsed="0"/>
+    <w:lsdException w:name="Medium Grid 1" w:semiHidden="0" w:uiPriority="67" w:unhideWhenUsed="0"/>
+    <w:lsdException w:name="Medium Grid 2" w:semiHidden="0" w:uiPriority="68" w:unhideWhenUsed="0"/>
+    <w:lsdException w:name="Medium Grid 3" w:semiHidden="0" w:uiPriority="69" w:unhideWhenUsed="0"/>
+    <w:lsdException w:name="Dark List" w:semiHidden="0" w:uiPriority="70" w:unhideWhenUsed="0"/>
+    <w:lsdException w:name="Colorful Shading" w:semiHidden="0" w:uiPriority="71" w:unhideWhenUsed="0"/>
+    <w:lsdException w:name="Colorful List" w:semiHidden="0" w:uiPriority="72" w:unhideWhenUsed="0"/>
+    <w:lsdException w:name="Colorful Grid" w:semiHidden="0" w:uiPriority="73" w:unhideWhenUsed="0"/>
+    <w:lsdException w:name="Light Shading Accent 1" w:semiHidden="0" w:uiPriority="60" w:unhideWhenUsed="0"/>
+    <w:lsdException w:name="Light List Accent 1" w:semiHidden="0" w:uiPriority="61" w:unhideWhenUsed="0"/>
+    <w:lsdException w:name="Light Grid Accent 1" w:semiHidden="0" w:uiPriority="62" w:unhideWhenUsed="0"/>
+    <w:lsdException w:name="Medium Shading 1 Accent 1" w:semiHidden="0" w:uiPriority="63" w:unhideWhenUsed="0"/>
+    <w:lsdException w:name="Medium Shading 2 Accent 1" w:semiHidden="0" w:uiPriority="64" w:unhideWhenUsed="0"/>
+    <w:lsdException w:name="Medium List 1 Accent 1" w:semiHidden="0" w:uiPriority="65" w:unhideWhenUsed="0"/>
+    <w:lsdException w:name="Revision" w:unhideWhenUsed="0"/>
+    <w:lsdException w:name="List Paragraph" w:semiHidden="0" w:uiPriority="34" w:unhideWhenUsed="0" w:qFormat="1"/>
+    <w:lsdException w:name="Quote" w:semiHidden="0" w:uiPriority="29" w:unhideWhenUsed="0" w:qFormat="1"/>
+    <w:lsdException w:name="Intense Quote" w:semiHidden="0" w:uiPriority="30" w:unhideWhenUsed="0" w:qFormat="1"/>
+    <w:lsdException w:name="Medium List 2 Accent 1" w:semiHidden="0" w:uiPriority="66" w:unhideWhenUsed="0"/>
+    <w:lsdException w:name="Medium Grid 1 Accent 1" w:semiHidden="0" w:uiPriority="67" w:unhideWhenUsed="0"/>
+    <w:lsdException w:name="Medium Grid 2 Accent 1" w:semiHidden="0" w:uiPriority="68" w:unhideWhenUsed="0"/>
+    <w:lsdException w:name="Medium Grid 3 Accent 1" w:semiHidden="0" w:uiPriority="69" w:unhideWhenUsed="0"/>
+    <w:lsdException w:name="Dark List Accent 1" w:semiHidden="0" w:uiPriority="70" w:unhideWhenUsed="0"/>
+    <w:lsdException w:name="Colorful Shading Accent 1" w:semiHidden="0" w:uiPriority="71" w:unhideWhenUsed="0"/>
+    <w:lsdException w:name="Colorful List Accent 1" w:semiHidden="0" w:uiPriority="72" w:unhideWhenUsed="0"/>
+    <w:lsdException w:name="Colorful Grid Accent 1" w:semiHidden="0" w:uiPriority="73" w:unhideWhenUsed="0"/>
+    <w:lsdException w:name="Light Shading Accent 2" w:semiHidden="0" w:uiPriority="60" w:unhideWhenUsed="0"/>
+    <w:lsdException w:name="Light List Accent 2" w:semiHidden="0" w:uiPriority="61" w:unhideWhenUsed="0"/>
+    <w:lsdException w:name="Light Grid Accent 2" w:semiHidden="0" w:uiPriority="62" w:unhideWhenUsed="0"/>
+    <w:lsdException w:name="Medium Shading 1 Accent 2" w:semiHidden="0" w:uiPriority="63" w:unhideWhenUsed="0"/>
+    <w:lsdException w:name="Medium Shading 2 Accent 2" w:semiHidden="0" w:uiPriority="64" w:unhideWhenUsed="0"/>
+    <w:lsdException w:name="Medium List 1 Accent 2" w:semiHidden="0" w:uiPriority="65" w:unhideWhenUsed="0"/>
+    <w:lsdException w:name="Medium List 2 Accent 2" w:semiHidden="0" w:uiPriority="66" w:unhideWhenUsed="0"/>
+    <w:lsdException w:name="Medium Grid 1 Accent 2" w:semiHidden="0" w:uiPriority="67" w:unhideWhenUsed="0"/>
+    <w:lsdException w:name="Medium Grid 2 Accent 2" w:semiHidden="0" w:uiPriority="68" w:unhideWhenUsed="0"/>
+    <w:lsdException w:name="Medium Grid 3 Accent 2" w:semiHidden="0" w:uiPriority="69" w:unhideWhenUsed="0"/>
+    <w:lsdException w:name="Dark List Accent 2" w:semiHidden="0" w:uiPriority="70" w:unhideWhenUsed="0"/>
+    <w:lsdException w:name="Colorful Shading Accent 2" w:semiHidden="0" w:uiPriority="71" w:unhideWhenUsed="0"/>
+    <w:lsdException w:name="Colorful List Accent 2" w:semiHidden="0" w:uiPriority="72" w:unhideWhenUsed="0"/>
+    <w:lsdException w:name="Colorful Grid Accent 2" w:semiHidden="0" w:uiPriority="73" w:unhideWhenUsed="0"/>
+    <w:lsdException w:name="Light Shading Accent 3" w:semiHidden="0" w:uiPriority="60" w:unhideWhenUsed="0"/>
+    <w:lsdException w:name="Light List Accent 3" w:semiHidden="0" w:uiPriority="61" w:unhideWhenUsed="0"/>
+    <w:lsdException w:name="Light Grid Accent 3" w:semiHidden="0" w:uiPriority="62" w:unhideWhenUsed="0"/>
+    <w:lsdException w:name="Medium Shading 1 Accent 3" w:semiHidden="0" w:uiPriority="63" w:unhideWhenUsed="0"/>
+    <w:lsdException w:name="Medium Shading 2 Accent 3" w:semiHidden="0" w:uiPriority="64" w:unhideWhenUsed="0"/>
+    <w:lsdException w:name="Medium List 1 Accent 3" w:semiHidden="0" w:uiPriority="65" w:unhideWhenUsed="0"/>
+    <w:lsdException w:name="Medium List 2 Accent 3" w:semiHidden="0" w:uiPriority="66" w:unhideWhenUsed="0"/>
+    <w:lsdException w:name="Medium Grid 1 Accent 3" w:semiHidden="0" w:uiPriority="67" w:unhideWhenUsed="0"/>
+    <w:lsdException w:name="Medium Grid 2 Accent 3" w:semiHidden="0" w:uiPriority="68" w:unhideWhenUsed="0"/>
+    <w:lsdException w:name="Medium Grid 3 Accent 3" w:semiHidden="0" w:uiPriority="69" w:unhideWhenUsed="0"/>
+    <w:lsdException w:name="Dark List Accent 3" w:semiHidden="0" w:uiPriority="70" w:unhideWhenUsed="0"/>
+    <w:lsdException w:name="Colorful Shading Accent 3" w:semiHidden="0" w:uiPriority="71" w:unhideWhenUsed="0"/>
+    <w:lsdException w:name="Colorful List Accent 3" w:semiHidden="0" w:uiPriority="72" w:unhideWhenUsed="0"/>
+    <w:lsdException w:name="Colorful Grid Accent 3" w:semiHidden="0" w:uiPriority="73" w:unhideWhenUsed="0"/>
+    <w:lsdException w:name="Light Shading Accent 4" w:semiHidden="0" w:uiPriority="60" w:unhideWhenUsed="0"/>
+    <w:lsdException w:name="Light List Accent 4" w:semiHidden="0" w:uiPriority="61" w:unhideWhenUsed="0"/>
+    <w:lsdException w:name="Light Grid Accent 4" w:semiHidden="0" w:uiPriority="62" w:unhideWhenUsed="0"/>
+    <w:lsdException w:name="Medium Shading 1 Accent 4" w:semiHidden="0" w:uiPriority="63" w:unhideWhenUsed="0"/>
+    <w:lsdException w:name="Medium Shading 2 Accent 4" w:semiHidden="0" w:uiPriority="64" w:unhideWhenUsed="0"/>
+    <w:lsdException w:name="Medium List 1 Accent 4" w:semiHidden="0" w:uiPriority="65" w:unhideWhenUsed="0"/>
+    <w:lsdException w:name="Medium List 2 Accent 4" w:semiHidden="0" w:uiPriority="66" w:unhideWhenUsed="0"/>
+    <w:lsdException w:name="Medium Grid 1 Accent 4" w:semiHidden="0" w:uiPriority="67" w:unhideWhenUsed="0"/>
+    <w:lsdException w:name="Medium Grid 2 Accent 4" w:semiHidden="0" w:uiPriority="68" w:unhideWhenUsed="0"/>
+    <w:lsdException w:name="Medium Grid 3 Accent 4" w:semiHidden="0" w:uiPriority="69" w:unhideWhenUsed="0"/>
+    <w:lsdException w:name="Dark List Accent 4" w:semiHidden="0" w:uiPriority="70" w:unhideWhenUsed="0"/>
+    <w:lsdException w:name="Colorful Shading Accent 4" w:semiHidden="0" w:uiPriority="71" w:unhideWhenUsed="0"/>
+    <w:lsdException w:name="Colorful List Accent 4" w:semiHidden="0" w:uiPriority="72" w:unhideWhenUsed="0"/>
+    <w:lsdException w:name="Colorful Grid Accent 4" w:semiHidden="0" w:uiPriority="73" w:unhideWhenUsed="0"/>
+    <w:lsdException w:name="Light Shading Accent 5" w:semiHidden="0" w:uiPriority="60" w:unhideWhenUsed="0"/>
+    <w:lsdException w:name="Light List Accent 5" w:semiHidden="0" w:uiPriority="61" w:unhideWhenUsed="0"/>
+    <w:lsdException w:name="Light Grid Accent 5" w:semiHidden="0" w:uiPriority="62" w:unhideWhenUsed="0"/>
+    <w:lsdException w:name="Medium Shading 1 Accent 5" w:semiHidden="0" w:uiPriority="63" w:unhideWhenUsed="0"/>
+    <w:lsdException w:name="Medium Shading 2 Accent 5" w:semiHidden="0" w:uiPriority="64" w:unhideWhenUsed="0"/>
+    <w:lsdException w:name="Medium List 1 Accent 5" w:semiHidden="0" w:uiPriority="65" w:unhideWhenUsed="0"/>
+    <w:lsdException w:name="Medium List 2 Accent 5" w:semiHidden="0" w:uiPriority="66" w:unhideWhenUsed="0"/>
+    <w:lsdException w:name="Medium Grid 1 Accent 5" w:semiHidden="0" w:uiPriority="67" w:unhideWhenUsed="0"/>
+    <w:lsdException w:name="Medium Grid 2 Accent 5" w:semiHidden="0" w:uiPriority="68" w:unhideWhenUsed="0"/>
+    <w:lsdException w:name="Medium Grid 3 Accent 5" w:semiHidden="0" w:uiPriority="69" w:unhideWhenUsed="0"/>
+    <w:lsdException w:name="Dark List Accent 5" w:semiHidden="0" w:uiPriority="70" w:unhideWhenUsed="0"/>
+    <w:lsdException w:name="Colorful Shading Accent 5" w:semiHidden="0" w:uiPriority="71" w:unhideWhenUsed="0"/>
+    <w:lsdException w:name="Colorful List Accent 5" w:semiHidden="0" w:uiPriority="72" w:unhideWhenUsed="0"/>
+    <w:lsdException w:name="Colorful Grid Accent 5" w:semiHidden="0" w:uiPriority="73" w:unhideWhenUsed="0"/>
+    <w:lsdException w:name="Light Shading Accent 6" w:semiHidden="0" w:uiPriority="60" w:unhideWhenUsed="0"/>
+    <w:lsdException w:name="Light List Accent 6" w:semiHidden="0" w:uiPriority="61" w:unhideWhenUsed="0"/>
+    <w:lsdException w:name="Light Grid Accent 6" w:semiHidden="0" w:uiPriority="62" w:unhideWhenUsed="0"/>
+    <w:lsdException w:name="Medium Shading 1 Accent 6" w:semiHidden="0" w:uiPriority="63" w:unhideWhenUsed="0"/>
+    <w:lsdException w:name="Medium Shading 2 Accent 6" w:semiHidden="0" w:uiPriority="64" w:unhideWhenUsed="0"/>
+    <w:lsdException w:name="Medium List 1 Accent 6" w:semiHidden="0" w:uiPriority="65" w:unhideWhenUsed="0"/>
+    <w:lsdException w:name="Medium List 2 Accent 6" w:semiHidden="0" w:uiPriority="66" w:unhideWhenUsed="0"/>
+    <w:lsdException w:name="Medium Grid 1 Accent 6" w:semiHidden="0" w:uiPriority="67" w:unhideWhenUsed="0"/>
+    <w:lsdException w:name="Medium Grid 2 Accent 6" w:semiHidden="0" w:uiPriority="68" w:unhideWhenUsed="0"/>
+    <w:lsdException w:name="Medium Grid 3 Accent 6" w:semiHidden="0" w:uiPriority="69" w:unhideWhenUsed="0"/>
+    <w:lsdException w:name="Dark List Accent 6" w:semiHidden="0" w:uiPriority="70" w:unhideWhenUsed="0"/>
+    <w:lsdException w:name="Colorful Shading Accent 6" w:semiHidden="0" w:uiPriority="71" w:unhideWhenUsed="0"/>
+    <w:lsdException w:name="Colorful List Accent 6" w:semiHidden="0" w:uiPriority="72" w:unhideWhenUsed="0"/>
+    <w:lsdException w:name="Colorful Grid Accent 6" w:semiHidden="0" w:uiPriority="73" w:unhideWhenUsed="0"/>
+    <w:lsdException w:name="Subtle Emphasis" w:semiHidden="0" w:uiPriority="19" w:unhideWhenUsed="0" w:qFormat="1"/>
+    <w:lsdException w:name="Intense Emphasis" w:semiHidden="0" w:uiPriority="21" w:unhideWhenUsed="0" w:qFormat="1"/>
+    <w:lsdException w:name="Subtle Reference" w:semiHidden="0" w:uiPriority="31" w:unhideWhenUsed="0" w:qFormat="1"/>
+    <w:lsdException w:name="Intense Reference" w:semiHidden="0" w:uiPriority="32" w:unhideWhenUsed="0" w:qFormat="1"/>
+    <w:lsdException w:name="Book Title" w:semiHidden="0" w:uiPriority="33" w:unhideWhenUsed="0" w:qFormat="1"/>
+    <w:lsdException w:name="Bibliography" w:uiPriority="37"/>
+    <w:lsdException w:name="TOC Heading" w:uiPriority="39" w:qFormat="1"/>
   </w:latentStyles>
   <w:style w:type="paragraph" w:default="1" w:styleId="Normal">
     <w:name w:val="Normal"/>
@@ -3891,7 +4545,7 @@
   <a:extraClrSchemeLst/>
   <a:extLst>
     <a:ext uri="{05A4C25C-085E-4340-85A3-A5531E510DB2}">
-      <thm15:themeFamily xmlns:thm15="http://schemas.microsoft.com/office/thememl/2012/main" name="Office Theme" id="{62F939B6-93AF-4DB8-9C6B-D6C7DFDC589F}" vid="{4A3C46E8-61CC-4603-A589-7422A47A8E4A}"/>
+      <thm15:themeFamily xmlns="" xmlns:thm15="http://schemas.microsoft.com/office/thememl/2012/main" name="Office Theme" id="{62F939B6-93AF-4DB8-9C6B-D6C7DFDC589F}" vid="{4A3C46E8-61CC-4603-A589-7422A47A8E4A}"/>
     </a:ext>
   </a:extLst>
 </a:theme>

</xml_diff>